<commit_message>
description change due to bug found on inter-contract invocation in loop
</commit_message>
<xml_diff>
--- a/spec on Flexible Loan System.docx
+++ b/spec on Flexible Loan System.docx
@@ -196,16 +196,8 @@
         <w:rPr>
           <w:lang w:val="en-US"/>
         </w:rPr>
-        <w:t xml:space="preserve">Who would be the </w:t>
+        <w:t>Who would be the user</w:t>
       </w:r>
-      <w:proofErr w:type="gramStart"/>
-      <w:r>
-        <w:rPr>
-          <w:lang w:val="en-US"/>
-        </w:rPr>
-        <w:t>user</w:t>
-      </w:r>
-      <w:proofErr w:type="gramEnd"/>
     </w:p>
     <w:p>
       <w:pPr>
@@ -264,21 +256,7 @@
         <w:rPr>
           <w:lang w:val="en-US"/>
         </w:rPr>
-        <w:t xml:space="preserve">his </w:t>
-      </w:r>
-      <w:proofErr w:type="spellStart"/>
-      <w:r>
-        <w:rPr>
-          <w:lang w:val="en-US"/>
-        </w:rPr>
-        <w:t>Dapp</w:t>
-      </w:r>
-      <w:proofErr w:type="spellEnd"/>
-      <w:r>
-        <w:rPr>
-          <w:lang w:val="en-US"/>
-        </w:rPr>
-        <w:t xml:space="preserve"> would be suitable for the short-term </w:t>
+        <w:t xml:space="preserve">his Dapp would be suitable for the short-term </w:t>
       </w:r>
       <w:r>
         <w:rPr>
@@ -355,7 +333,7 @@
         </w:rPr>
         <w:lastRenderedPageBreak/>
         <w:drawing>
-          <wp:inline distT="0" distB="0" distL="0" distR="0" wp14:anchorId="3793D2A6" wp14:editId="2015D66C">
+          <wp:inline distT="0" distB="0" distL="0" distR="0" wp14:anchorId="3793D2A6" wp14:editId="1E268830">
             <wp:extent cx="6591300" cy="8267700"/>
             <wp:effectExtent l="0" t="0" r="0" b="0"/>
             <wp:docPr id="1" name="Diagram 1"/>
@@ -384,15 +362,15 @@
         <mc:AlternateContent>
           <mc:Choice Requires="wps">
             <w:drawing>
-              <wp:anchor distT="0" distB="0" distL="114300" distR="114300" simplePos="0" relativeHeight="251659264" behindDoc="0" locked="0" layoutInCell="1" allowOverlap="1" wp14:anchorId="71BA0A31" wp14:editId="73C8F9A2">
+              <wp:anchor distT="0" distB="0" distL="114300" distR="114300" simplePos="0" relativeHeight="251659264" behindDoc="0" locked="0" layoutInCell="1" allowOverlap="1" wp14:anchorId="71BA0A31" wp14:editId="1ACA7483">
                 <wp:simplePos x="0" y="0"/>
                 <wp:positionH relativeFrom="column">
-                  <wp:posOffset>48246</wp:posOffset>
+                  <wp:posOffset>44970</wp:posOffset>
                 </wp:positionH>
                 <wp:positionV relativeFrom="paragraph">
-                  <wp:posOffset>39370</wp:posOffset>
+                  <wp:posOffset>37475</wp:posOffset>
                 </wp:positionV>
-                <wp:extent cx="5829300" cy="8089900"/>
+                <wp:extent cx="5829300" cy="6235909"/>
                 <wp:effectExtent l="0" t="0" r="12700" b="12700"/>
                 <wp:wrapNone/>
                 <wp:docPr id="4" name="Text Box 4"/>
@@ -404,7 +382,7 @@
                       <wps:spPr>
                         <a:xfrm>
                           <a:off x="0" y="0"/>
-                          <a:ext cx="5829300" cy="8089900"/>
+                          <a:ext cx="5829300" cy="6235909"/>
                         </a:xfrm>
                         <a:prstGeom prst="rect">
                           <a:avLst/>
@@ -434,16 +412,7 @@
                               <w:t>on</w:t>
                             </w:r>
                             <w:r>
-                              <w:t xml:space="preserve"> </w:t>
-                            </w:r>
-                            <w:r>
-                              <w:rPr>
-                                <w:rFonts w:hint="eastAsia"/>
-                              </w:rPr>
-                              <w:t>KT_</w:t>
-                            </w:r>
-                            <w:r>
-                              <w:t>ledger</w:t>
+                              <w:t xml:space="preserve"> ledger function part</w:t>
                             </w:r>
                             <w:r>
                               <w:t>:</w:t>
@@ -494,8 +463,25 @@
                           <w:p/>
                           <w:p>
                             <w:r>
-                              <w:t>Specification focuses on KT_ledger:</w:t>
-                            </w:r>
+                              <w:t>Specification focuses on</w:t>
+                            </w:r>
+                            <w:r>
+                              <w:t xml:space="preserve"> </w:t>
+                            </w:r>
+                            <w:r>
+                              <w:t>ledger</w:t>
+                            </w:r>
+                            <w:r>
+                              <w:t xml:space="preserve"> function</w:t>
+                            </w:r>
+                            <w:r>
+                              <w:t>:</w:t>
+                            </w:r>
+                          </w:p>
+                          <w:p>
+                            <w:pPr>
+                              <w:pStyle w:val="ListParagraph"/>
+                            </w:pPr>
                           </w:p>
                           <w:p>
                             <w:pPr>
@@ -506,19 +492,19 @@
                               </w:numPr>
                             </w:pPr>
                             <w:r>
-                              <w:t xml:space="preserve">Capital in place is a </w:t>
-                            </w:r>
-                            <w:r>
-                              <w:rPr>
-                                <w:rFonts w:hint="eastAsia"/>
-                              </w:rPr>
-                              <w:t>refere</w:t>
-                            </w:r>
-                            <w:r>
-                              <w:t>nce value for investors to estimate capital sufficiency</w:t>
-                            </w:r>
-                            <w:r>
-                              <w:t>.</w:t>
+                              <w:t xml:space="preserve">Make KT_ledger spendable so to </w:t>
+                            </w:r>
+                            <w:r>
+                              <w:t xml:space="preserve">have </w:t>
+                            </w:r>
+                            <w:r>
+                              <w:t xml:space="preserve">creditors </w:t>
+                            </w:r>
+                            <w:r>
+                              <w:t>spend</w:t>
+                            </w:r>
+                            <w:r>
+                              <w:t xml:space="preserve"> tezos as commission fee if the current creditor wants to transfer the ownership to another one.</w:t>
                             </w:r>
                           </w:p>
                           <w:p>
@@ -530,19 +516,28 @@
                               </w:numPr>
                             </w:pPr>
                             <w:r>
-                              <w:t xml:space="preserve">Make KT_ledger spendable so to </w:t>
-                            </w:r>
-                            <w:r>
-                              <w:t xml:space="preserve">have </w:t>
-                            </w:r>
-                            <w:r>
-                              <w:t xml:space="preserve">creditors </w:t>
-                            </w:r>
-                            <w:r>
-                              <w:t>spend</w:t>
-                            </w:r>
-                            <w:r>
-                              <w:t xml:space="preserve"> tezos as commission fee if the current creditor wants to transfer the ownership to another one.</w:t>
+                              <w:t>removeCreditor</w:t>
+                            </w:r>
+                            <w:r>
+                              <w:t>: it</w:t>
+                            </w:r>
+                            <w:r>
+                              <w:t xml:space="preserve"> is to remove the specified mapped item</w:t>
+                            </w:r>
+                            <w:r>
+                              <w:t>, as well as modify current capital in place and the total debt amount</w:t>
+                            </w:r>
+                            <w:r>
+                              <w:t xml:space="preserve"> It returns success or failure of the operation.</w:t>
+                            </w:r>
+                            <w:r>
+                              <w:t xml:space="preserve">  It is not a</w:t>
+                            </w:r>
+                            <w:r>
+                              <w:t xml:space="preserve"> public </w:t>
+                            </w:r>
+                            <w:r>
+                              <w:t xml:space="preserve">entrypoint. </w:t>
                             </w:r>
                           </w:p>
                           <w:p>
@@ -554,28 +549,13 @@
                               </w:numPr>
                             </w:pPr>
                             <w:r>
-                              <w:t>removeCreditor</w:t>
-                            </w:r>
-                            <w:r>
-                              <w:t>: it</w:t>
-                            </w:r>
-                            <w:r>
-                              <w:t xml:space="preserve"> is to remove the specified mapped item</w:t>
-                            </w:r>
-                            <w:r>
-                              <w:t>, as well as modify current capital in place and the total debt amount</w:t>
-                            </w:r>
-                            <w:r>
-                              <w:t xml:space="preserve"> It returns success or failure of the operation.</w:t>
-                            </w:r>
-                            <w:r>
-                              <w:t xml:space="preserve">  It is not a</w:t>
-                            </w:r>
-                            <w:r>
-                              <w:t xml:space="preserve"> public </w:t>
-                            </w:r>
-                            <w:r>
-                              <w:t xml:space="preserve">entrypoint. </w:t>
+                              <w:t xml:space="preserve">checkPoint: it should be entrypoint to run in a regular basis to make sure expired creditors are removed in time.  More importantly, it is intended to set to trigger token issue function (the </w:t>
+                            </w:r>
+                            <w:r>
+                              <w:t>TokenTransfer</w:t>
+                            </w:r>
+                            <w:r>
+                              <w:t>).</w:t>
                             </w:r>
                           </w:p>
                           <w:p>
@@ -587,13 +567,22 @@
                               </w:numPr>
                             </w:pPr>
                             <w:r>
-                              <w:t xml:space="preserve">checkPoint: it should be entrypoint to run in a regular basis to make sure expired creditors are removed in time.  More importantly, it is intended to set to trigger token issue function (the </w:t>
-                            </w:r>
-                            <w:r>
-                              <w:t>proxyTokenTransfer</w:t>
-                            </w:r>
-                            <w:r>
-                              <w:t>).</w:t>
+                              <w:t xml:space="preserve">modifyOwnership: </w:t>
+                            </w:r>
+                            <w:r>
+                              <w:t xml:space="preserve">When certain creditor on the mapped list invokes </w:t>
+                            </w:r>
+                            <w:r>
+                              <w:t>modifyOwnership</w:t>
+                            </w:r>
+                            <w:r>
+                              <w:t xml:space="preserve"> and sends specified commission fee (in tezos) to KT_ledger.  It would modify the owner of certain </w:t>
+                            </w:r>
+                            <w:r>
+                              <w:t>debt record [basically it needs to remove the orignal one and insert a new creditor record with the updated start date (which is now) and the same end date as the removed record ]</w:t>
+                            </w:r>
+                            <w:r>
+                              <w:t>.  It returns success or failure of the operation.</w:t>
                             </w:r>
                           </w:p>
                           <w:p>
@@ -605,33 +594,6 @@
                               </w:numPr>
                             </w:pPr>
                             <w:r>
-                              <w:t xml:space="preserve">modifyOwnership: </w:t>
-                            </w:r>
-                            <w:r>
-                              <w:t xml:space="preserve">When certain creditor on the mapped list invokes </w:t>
-                            </w:r>
-                            <w:r>
-                              <w:t>modifyOwnership</w:t>
-                            </w:r>
-                            <w:r>
-                              <w:t xml:space="preserve"> and sends specified commission fee (in tezos) to KT_ledger.  It would modify the owner of certain </w:t>
-                            </w:r>
-                            <w:r>
-                              <w:t>debt record [basically it needs to remove the orignal one and insert a new creditor record with the updated start date (which is now) and the same end date as the removed record ]</w:t>
-                            </w:r>
-                            <w:r>
-                              <w:t>.  It returns success or failure of the operation.</w:t>
-                            </w:r>
-                          </w:p>
-                          <w:p>
-                            <w:pPr>
-                              <w:pStyle w:val="ListParagraph"/>
-                              <w:numPr>
-                                <w:ilvl w:val="0"/>
-                                <w:numId w:val="1"/>
-                              </w:numPr>
-                            </w:pPr>
-                            <w:r>
                               <w:t xml:space="preserve">addCreditor: </w:t>
                             </w:r>
                             <w:r>
@@ -651,93 +613,6 @@
                             </w:r>
                             <w:r>
                               <w:t xml:space="preserve">  It returns success or failaure of the operation</w:t>
-                            </w:r>
-                          </w:p>
-                          <w:p>
-                            <w:pPr>
-                              <w:pStyle w:val="ListParagraph"/>
-                              <w:numPr>
-                                <w:ilvl w:val="0"/>
-                                <w:numId w:val="1"/>
-                              </w:numPr>
-                            </w:pPr>
-                            <w:r>
-                              <w:rPr>
-                                <w:lang w:val="en-US"/>
-                              </w:rPr>
-                              <w:t>proxy</w:t>
-                            </w:r>
-                            <w:r>
-                              <w:rPr>
-                                <w:lang w:val="en-US"/>
-                              </w:rPr>
-                              <w:t>TokenTransfer</w:t>
-                            </w:r>
-                            <w:r>
-                              <w:rPr>
-                                <w:lang w:val="en-US"/>
-                              </w:rPr>
-                              <w:t>_</w:t>
-                            </w:r>
-                            <w:r>
-                              <w:t xml:space="preserve"> is</w:t>
-                            </w:r>
-                            <w:r>
-                              <w:t xml:space="preserve"> under the assumption,</w:t>
-                            </w:r>
-                            <w:r>
-                              <w:rPr>
-                                <w:lang w:val="en-US"/>
-                              </w:rPr>
-                              <w:t xml:space="preserve"> </w:t>
-                            </w:r>
-                            <w:r>
-                              <w:t xml:space="preserve">the KT_ledger can call entrypoints of </w:t>
-                            </w:r>
-                            <w:r>
-                              <w:t>Kt_token</w:t>
-                            </w:r>
-                            <w:r>
-                              <w:t>; In this case</w:t>
-                            </w:r>
-                            <w:r>
-                              <w:t>, for example</w:t>
-                            </w:r>
-                            <w:r>
-                              <w:t xml:space="preserve"> </w:t>
-                            </w:r>
-                            <w:r>
-                              <w:t>,</w:t>
-                            </w:r>
-                            <w:r>
-                              <w:t xml:space="preserve"> </w:t>
-                            </w:r>
-                            <w:r>
-                              <w:t>when removeCreditor is invoked</w:t>
-                            </w:r>
-                            <w:r>
-                              <w:t xml:space="preserve">, it would further call </w:t>
-                            </w:r>
-                            <w:r>
-                              <w:rPr>
-                                <w:lang w:val="en-US"/>
-                              </w:rPr>
-                              <w:t>proxy</w:t>
-                            </w:r>
-                            <w:r>
-                              <w:rPr>
-                                <w:lang w:val="en-US"/>
-                              </w:rPr>
-                              <w:t>TokenTransfer</w:t>
-                            </w:r>
-                            <w:r>
-                              <w:rPr>
-                                <w:lang w:val="en-US"/>
-                              </w:rPr>
-                              <w:t xml:space="preserve"> </w:t>
-                            </w:r>
-                            <w:r>
-                              <w:t>transfer(creditor address,__paymentCalculation)) to transfer tokens</w:t>
                             </w:r>
                           </w:p>
                         </w:txbxContent>
@@ -763,7 +638,7 @@
                 <v:stroke joinstyle="miter"/>
                 <v:path gradientshapeok="t" o:connecttype="rect"/>
               </v:shapetype>
-              <v:shape id="Text Box 4" o:spid="_x0000_s1026" type="#_x0000_t202" style="position:absolute;margin-left:3.8pt;margin-top:3.1pt;width:459pt;height:637pt;z-index:251659264;visibility:visible;mso-wrap-style:square;mso-height-percent:0;mso-wrap-distance-left:9pt;mso-wrap-distance-top:0;mso-wrap-distance-right:9pt;mso-wrap-distance-bottom:0;mso-position-horizontal:absolute;mso-position-horizontal-relative:text;mso-position-vertical:absolute;mso-position-vertical-relative:text;mso-height-percent:0;mso-height-relative:margin;v-text-anchor:top" o:gfxdata="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" fillcolor="white [3201]" strokeweight=".5pt">
+              <v:shape id="Text Box 4" o:spid="_x0000_s1026" type="#_x0000_t202" style="position:absolute;margin-left:3.55pt;margin-top:2.95pt;width:459pt;height:491pt;z-index:251659264;visibility:visible;mso-wrap-style:square;mso-height-percent:0;mso-wrap-distance-left:9pt;mso-wrap-distance-top:0;mso-wrap-distance-right:9pt;mso-wrap-distance-bottom:0;mso-position-horizontal:absolute;mso-position-horizontal-relative:text;mso-position-vertical:absolute;mso-position-vertical-relative:text;mso-height-percent:0;mso-height-relative:margin;v-text-anchor:top" o:gfxdata="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" fillcolor="white [3201]" strokeweight=".5pt">
                 <v:textbox>
                   <w:txbxContent>
                     <w:p>
@@ -780,16 +655,7 @@
                         <w:t>on</w:t>
                       </w:r>
                       <w:r>
-                        <w:t xml:space="preserve"> </w:t>
-                      </w:r>
-                      <w:r>
-                        <w:rPr>
-                          <w:rFonts w:hint="eastAsia"/>
-                        </w:rPr>
-                        <w:t>KT_</w:t>
-                      </w:r>
-                      <w:r>
-                        <w:t>ledger</w:t>
+                        <w:t xml:space="preserve"> ledger function part</w:t>
                       </w:r>
                       <w:r>
                         <w:t>:</w:t>
@@ -840,8 +706,25 @@
                     <w:p/>
                     <w:p>
                       <w:r>
-                        <w:t>Specification focuses on KT_ledger:</w:t>
-                      </w:r>
+                        <w:t>Specification focuses on</w:t>
+                      </w:r>
+                      <w:r>
+                        <w:t xml:space="preserve"> </w:t>
+                      </w:r>
+                      <w:r>
+                        <w:t>ledger</w:t>
+                      </w:r>
+                      <w:r>
+                        <w:t xml:space="preserve"> function</w:t>
+                      </w:r>
+                      <w:r>
+                        <w:t>:</w:t>
+                      </w:r>
+                    </w:p>
+                    <w:p>
+                      <w:pPr>
+                        <w:pStyle w:val="ListParagraph"/>
+                      </w:pPr>
                     </w:p>
                     <w:p>
                       <w:pPr>
@@ -852,19 +735,19 @@
                         </w:numPr>
                       </w:pPr>
                       <w:r>
-                        <w:t xml:space="preserve">Capital in place is a </w:t>
-                      </w:r>
-                      <w:r>
-                        <w:rPr>
-                          <w:rFonts w:hint="eastAsia"/>
-                        </w:rPr>
-                        <w:t>refere</w:t>
-                      </w:r>
-                      <w:r>
-                        <w:t>nce value for investors to estimate capital sufficiency</w:t>
-                      </w:r>
-                      <w:r>
-                        <w:t>.</w:t>
+                        <w:t xml:space="preserve">Make KT_ledger spendable so to </w:t>
+                      </w:r>
+                      <w:r>
+                        <w:t xml:space="preserve">have </w:t>
+                      </w:r>
+                      <w:r>
+                        <w:t xml:space="preserve">creditors </w:t>
+                      </w:r>
+                      <w:r>
+                        <w:t>spend</w:t>
+                      </w:r>
+                      <w:r>
+                        <w:t xml:space="preserve"> tezos as commission fee if the current creditor wants to transfer the ownership to another one.</w:t>
                       </w:r>
                     </w:p>
                     <w:p>
@@ -876,19 +759,28 @@
                         </w:numPr>
                       </w:pPr>
                       <w:r>
-                        <w:t xml:space="preserve">Make KT_ledger spendable so to </w:t>
-                      </w:r>
-                      <w:r>
-                        <w:t xml:space="preserve">have </w:t>
-                      </w:r>
-                      <w:r>
-                        <w:t xml:space="preserve">creditors </w:t>
-                      </w:r>
-                      <w:r>
-                        <w:t>spend</w:t>
-                      </w:r>
-                      <w:r>
-                        <w:t xml:space="preserve"> tezos as commission fee if the current creditor wants to transfer the ownership to another one.</w:t>
+                        <w:t>removeCreditor</w:t>
+                      </w:r>
+                      <w:r>
+                        <w:t>: it</w:t>
+                      </w:r>
+                      <w:r>
+                        <w:t xml:space="preserve"> is to remove the specified mapped item</w:t>
+                      </w:r>
+                      <w:r>
+                        <w:t>, as well as modify current capital in place and the total debt amount</w:t>
+                      </w:r>
+                      <w:r>
+                        <w:t xml:space="preserve"> It returns success or failure of the operation.</w:t>
+                      </w:r>
+                      <w:r>
+                        <w:t xml:space="preserve">  It is not a</w:t>
+                      </w:r>
+                      <w:r>
+                        <w:t xml:space="preserve"> public </w:t>
+                      </w:r>
+                      <w:r>
+                        <w:t xml:space="preserve">entrypoint. </w:t>
                       </w:r>
                     </w:p>
                     <w:p>
@@ -900,28 +792,13 @@
                         </w:numPr>
                       </w:pPr>
                       <w:r>
-                        <w:t>removeCreditor</w:t>
-                      </w:r>
-                      <w:r>
-                        <w:t>: it</w:t>
-                      </w:r>
-                      <w:r>
-                        <w:t xml:space="preserve"> is to remove the specified mapped item</w:t>
-                      </w:r>
-                      <w:r>
-                        <w:t>, as well as modify current capital in place and the total debt amount</w:t>
-                      </w:r>
-                      <w:r>
-                        <w:t xml:space="preserve"> It returns success or failure of the operation.</w:t>
-                      </w:r>
-                      <w:r>
-                        <w:t xml:space="preserve">  It is not a</w:t>
-                      </w:r>
-                      <w:r>
-                        <w:t xml:space="preserve"> public </w:t>
-                      </w:r>
-                      <w:r>
-                        <w:t xml:space="preserve">entrypoint. </w:t>
+                        <w:t xml:space="preserve">checkPoint: it should be entrypoint to run in a regular basis to make sure expired creditors are removed in time.  More importantly, it is intended to set to trigger token issue function (the </w:t>
+                      </w:r>
+                      <w:r>
+                        <w:t>TokenTransfer</w:t>
+                      </w:r>
+                      <w:r>
+                        <w:t>).</w:t>
                       </w:r>
                     </w:p>
                     <w:p>
@@ -933,13 +810,22 @@
                         </w:numPr>
                       </w:pPr>
                       <w:r>
-                        <w:t xml:space="preserve">checkPoint: it should be entrypoint to run in a regular basis to make sure expired creditors are removed in time.  More importantly, it is intended to set to trigger token issue function (the </w:t>
-                      </w:r>
-                      <w:r>
-                        <w:t>proxyTokenTransfer</w:t>
-                      </w:r>
-                      <w:r>
-                        <w:t>).</w:t>
+                        <w:t xml:space="preserve">modifyOwnership: </w:t>
+                      </w:r>
+                      <w:r>
+                        <w:t xml:space="preserve">When certain creditor on the mapped list invokes </w:t>
+                      </w:r>
+                      <w:r>
+                        <w:t>modifyOwnership</w:t>
+                      </w:r>
+                      <w:r>
+                        <w:t xml:space="preserve"> and sends specified commission fee (in tezos) to KT_ledger.  It would modify the owner of certain </w:t>
+                      </w:r>
+                      <w:r>
+                        <w:t>debt record [basically it needs to remove the orignal one and insert a new creditor record with the updated start date (which is now) and the same end date as the removed record ]</w:t>
+                      </w:r>
+                      <w:r>
+                        <w:t>.  It returns success or failure of the operation.</w:t>
                       </w:r>
                     </w:p>
                     <w:p>
@@ -951,33 +837,6 @@
                         </w:numPr>
                       </w:pPr>
                       <w:r>
-                        <w:t xml:space="preserve">modifyOwnership: </w:t>
-                      </w:r>
-                      <w:r>
-                        <w:t xml:space="preserve">When certain creditor on the mapped list invokes </w:t>
-                      </w:r>
-                      <w:r>
-                        <w:t>modifyOwnership</w:t>
-                      </w:r>
-                      <w:r>
-                        <w:t xml:space="preserve"> and sends specified commission fee (in tezos) to KT_ledger.  It would modify the owner of certain </w:t>
-                      </w:r>
-                      <w:r>
-                        <w:t>debt record [basically it needs to remove the orignal one and insert a new creditor record with the updated start date (which is now) and the same end date as the removed record ]</w:t>
-                      </w:r>
-                      <w:r>
-                        <w:t>.  It returns success or failure of the operation.</w:t>
-                      </w:r>
-                    </w:p>
-                    <w:p>
-                      <w:pPr>
-                        <w:pStyle w:val="ListParagraph"/>
-                        <w:numPr>
-                          <w:ilvl w:val="0"/>
-                          <w:numId w:val="1"/>
-                        </w:numPr>
-                      </w:pPr>
-                      <w:r>
                         <w:t xml:space="preserve">addCreditor: </w:t>
                       </w:r>
                       <w:r>
@@ -997,102 +856,6 @@
                       </w:r>
                       <w:r>
                         <w:t xml:space="preserve">  It returns success or failaure of the operation</w:t>
-                      </w:r>
-                    </w:p>
-                    <w:p>
-                      <w:pPr>
-                        <w:pStyle w:val="ListParagraph"/>
-                        <w:numPr>
-                          <w:ilvl w:val="0"/>
-                          <w:numId w:val="1"/>
-                        </w:numPr>
-                      </w:pPr>
-                      <w:proofErr w:type="spellStart"/>
-                      <w:r>
-                        <w:rPr>
-                          <w:lang w:val="en-US"/>
-                        </w:rPr>
-                        <w:t>proxy</w:t>
-                      </w:r>
-                      <w:r>
-                        <w:rPr>
-                          <w:lang w:val="en-US"/>
-                        </w:rPr>
-                        <w:t>TokenTransfer</w:t>
-                      </w:r>
-                      <w:proofErr w:type="spellEnd"/>
-                      <w:r>
-                        <w:rPr>
-                          <w:lang w:val="en-US"/>
-                        </w:rPr>
-                        <w:t>_</w:t>
-                      </w:r>
-                      <w:r>
-                        <w:t xml:space="preserve"> is</w:t>
-                      </w:r>
-                      <w:r>
-                        <w:t xml:space="preserve"> under the assumption,</w:t>
-                      </w:r>
-                      <w:r>
-                        <w:rPr>
-                          <w:lang w:val="en-US"/>
-                        </w:rPr>
-                        <w:t xml:space="preserve"> </w:t>
-                      </w:r>
-                      <w:r>
-                        <w:t xml:space="preserve">the KT_ledger can call entrypoints of </w:t>
-                      </w:r>
-                      <w:r>
-                        <w:t>Kt_token</w:t>
-                      </w:r>
-                      <w:r>
-                        <w:t>; In this case</w:t>
-                      </w:r>
-                      <w:r>
-                        <w:t xml:space="preserve">, for </w:t>
-                      </w:r>
-                      <w:proofErr w:type="gramStart"/>
-                      <w:r>
-                        <w:t>example</w:t>
-                      </w:r>
-                      <w:r>
-                        <w:t xml:space="preserve"> </w:t>
-                      </w:r>
-                      <w:r>
-                        <w:t>,</w:t>
-                      </w:r>
-                      <w:proofErr w:type="gramEnd"/>
-                      <w:r>
-                        <w:t xml:space="preserve"> </w:t>
-                      </w:r>
-                      <w:r>
-                        <w:t>when removeCreditor is invoked</w:t>
-                      </w:r>
-                      <w:r>
-                        <w:t xml:space="preserve">, it would further call </w:t>
-                      </w:r>
-                      <w:proofErr w:type="spellStart"/>
-                      <w:r>
-                        <w:rPr>
-                          <w:lang w:val="en-US"/>
-                        </w:rPr>
-                        <w:t>proxy</w:t>
-                      </w:r>
-                      <w:r>
-                        <w:rPr>
-                          <w:lang w:val="en-US"/>
-                        </w:rPr>
-                        <w:t>TokenTransfer</w:t>
-                      </w:r>
-                      <w:proofErr w:type="spellEnd"/>
-                      <w:r>
-                        <w:rPr>
-                          <w:lang w:val="en-US"/>
-                        </w:rPr>
-                        <w:t xml:space="preserve"> </w:t>
-                      </w:r>
-                      <w:r>
-                        <w:t>transfer(creditor address,__paymentCalculation)) to transfer tokens</w:t>
                       </w:r>
                     </w:p>
                   </w:txbxContent>
@@ -1419,7 +1182,7 @@
         <mc:AlternateContent>
           <mc:Choice Requires="wps">
             <w:drawing>
-              <wp:anchor distT="0" distB="0" distL="114300" distR="114300" simplePos="0" relativeHeight="251661312" behindDoc="0" locked="0" layoutInCell="1" allowOverlap="1" wp14:anchorId="6D707547" wp14:editId="06C33611">
+              <wp:anchor distT="0" distB="0" distL="114300" distR="114300" simplePos="0" relativeHeight="251661312" behindDoc="0" locked="0" layoutInCell="1" allowOverlap="1" wp14:anchorId="6D707547" wp14:editId="4B549F13">
                 <wp:simplePos x="0" y="0"/>
                 <wp:positionH relativeFrom="column">
                   <wp:posOffset>0</wp:posOffset>
@@ -1427,8 +1190,8 @@
                 <wp:positionV relativeFrom="paragraph">
                   <wp:posOffset>0</wp:posOffset>
                 </wp:positionV>
-                <wp:extent cx="5829300" cy="3161489"/>
-                <wp:effectExtent l="0" t="0" r="12700" b="13970"/>
+                <wp:extent cx="5829300" cy="3447738"/>
+                <wp:effectExtent l="0" t="0" r="12700" b="6985"/>
                 <wp:wrapNone/>
                 <wp:docPr id="2" name="Text Box 2"/>
                 <wp:cNvGraphicFramePr/>
@@ -1439,7 +1202,7 @@
                       <wps:spPr>
                         <a:xfrm>
                           <a:off x="0" y="0"/>
-                          <a:ext cx="5829300" cy="3161489"/>
+                          <a:ext cx="5829300" cy="3447738"/>
                         </a:xfrm>
                         <a:prstGeom prst="rect">
                           <a:avLst/>
@@ -1469,10 +1232,7 @@
                               <w:t xml:space="preserve"> </w:t>
                             </w:r>
                             <w:r>
-                              <w:rPr>
-                                <w:rFonts w:hint="eastAsia"/>
-                              </w:rPr>
-                              <w:t>Kt_token</w:t>
+                              <w:t>token function part</w:t>
                             </w:r>
                             <w:r>
                               <w:t>:</w:t>
@@ -1490,7 +1250,7 @@
                               <w:t xml:space="preserve">Specification focuses on </w:t>
                             </w:r>
                             <w:r>
-                              <w:t>Kt_token</w:t>
+                              <w:t>token function</w:t>
                             </w:r>
                             <w:r>
                               <w:t>:</w:t>
@@ -1505,13 +1265,19 @@
                               </w:numPr>
                             </w:pPr>
                             <w:r>
-                              <w:t xml:space="preserve">The mint function would have a QC rule in the front end programming to make sure enough tezos collateral has been transferred to the </w:t>
-                            </w:r>
-                            <w:r>
-                              <w:t>Kt_token</w:t>
-                            </w:r>
-                            <w:r>
-                              <w:t xml:space="preserve"> contract;</w:t>
+                              <w:t xml:space="preserve">totalSupply is a </w:t>
+                            </w:r>
+                            <w:r>
+                              <w:rPr>
+                                <w:rFonts w:hint="eastAsia"/>
+                              </w:rPr>
+                              <w:t>refere</w:t>
+                            </w:r>
+                            <w:r>
+                              <w:t>nce value for investors to estimate capital sufficiency</w:t>
+                            </w:r>
+                            <w:r>
+                              <w:t>;</w:t>
                             </w:r>
                           </w:p>
                           <w:p>
@@ -1523,29 +1289,13 @@
                               </w:numPr>
                             </w:pPr>
                             <w:r>
-                              <w:t xml:space="preserve">The burnt function </w:t>
-                            </w:r>
-                            <w:r>
-                              <w:t xml:space="preserve">is modfied for simplicity, i.e. to be based on all or nothing principle; </w:t>
-                            </w:r>
-                            <w:r>
-                              <w:rPr>
-                                <w:rFonts w:hint="eastAsia"/>
-                                <w:lang w:val="en-US"/>
-                              </w:rPr>
-                              <w:t xml:space="preserve"> </w:t>
-                            </w:r>
-                            <w:r>
-                              <w:rPr>
-                                <w:lang w:val="en-US"/>
-                              </w:rPr>
-                              <w:t xml:space="preserve">The amount withdrawal by triggering the burn function is calculated off-chain; also </w:t>
-                            </w:r>
-                            <w:r>
-                              <w:rPr>
-                                <w:lang w:val="en-US"/>
-                              </w:rPr>
-                              <w:t>getBalanceValue would need to be utilized here;</w:t>
+                              <w:t xml:space="preserve">The mint function would have a QC rule in the front end programming to make sure enough tezos collateral has been transferred to the </w:t>
+                            </w:r>
+                            <w:r>
+                              <w:t>Kt_token</w:t>
+                            </w:r>
+                            <w:r>
+                              <w:t xml:space="preserve"> contract;</w:t>
                             </w:r>
                           </w:p>
                           <w:p>
@@ -1557,6 +1307,34 @@
                               </w:numPr>
                             </w:pPr>
                             <w:r>
+                              <w:t xml:space="preserve">The burnt function </w:t>
+                            </w:r>
+                            <w:r>
+                              <w:t xml:space="preserve">is modfied for simplicity, i.e. to be based on all or nothing principle; </w:t>
+                            </w:r>
+                            <w:r>
+                              <w:rPr>
+                                <w:rFonts w:hint="eastAsia"/>
+                                <w:lang w:val="en-US"/>
+                              </w:rPr>
+                              <w:t xml:space="preserve"> </w:t>
+                            </w:r>
+                            <w:r>
+                              <w:rPr>
+                                <w:lang w:val="en-US"/>
+                              </w:rPr>
+                              <w:t>The amount withdrawal by triggering the burn function is calculated off-chain; also getBalanceValue would need to be utilized here;</w:t>
+                            </w:r>
+                          </w:p>
+                          <w:p>
+                            <w:pPr>
+                              <w:pStyle w:val="ListParagraph"/>
+                              <w:numPr>
+                                <w:ilvl w:val="0"/>
+                                <w:numId w:val="5"/>
+                              </w:numPr>
+                            </w:pPr>
+                            <w:r>
                               <w:rPr>
                                 <w:lang w:val="en-US"/>
                               </w:rPr>
@@ -1585,7 +1363,67 @@
                               <w:rPr>
                                 <w:lang w:val="en-US"/>
                               </w:rPr>
-                              <w:t xml:space="preserve"> the withdrawal amount is calculated off chain and send the amount </w:t>
+                              <w:t xml:space="preserve"> the withdrawal amount is calculated off chain and send the amount</w:t>
+                            </w:r>
+                            <w:r>
+                              <w:rPr>
+                                <w:lang w:val="en-US"/>
+                              </w:rPr>
+                              <w:t>;</w:t>
+                            </w:r>
+                          </w:p>
+                          <w:p>
+                            <w:pPr>
+                              <w:pStyle w:val="ListParagraph"/>
+                              <w:numPr>
+                                <w:ilvl w:val="0"/>
+                                <w:numId w:val="5"/>
+                              </w:numPr>
+                            </w:pPr>
+                            <w:r>
+                              <w:rPr>
+                                <w:lang w:val="en-US"/>
+                              </w:rPr>
+                              <w:t>Transfer_</w:t>
+                            </w:r>
+                            <w:r>
+                              <w:t xml:space="preserve"> is</w:t>
+                            </w:r>
+                            <w:r>
+                              <w:t xml:space="preserve">, </w:t>
+                            </w:r>
+                            <w:r>
+                              <w:t xml:space="preserve">for example , when </w:t>
+                            </w:r>
+                            <w:r>
+                              <w:t xml:space="preserve">checkPoint </w:t>
+                            </w:r>
+                            <w:r>
+                              <w:t xml:space="preserve">is invoked, it would further call </w:t>
+                            </w:r>
+                            <w:r>
+                              <w:rPr>
+                                <w:lang w:val="en-US"/>
+                              </w:rPr>
+                              <w:t>Transfer</w:t>
+                            </w:r>
+                            <w:r>
+                              <w:rPr>
+                                <w:lang w:val="en-US"/>
+                              </w:rPr>
+                              <w:t xml:space="preserve"> </w:t>
+                            </w:r>
+                            <w:r>
+                              <w:t xml:space="preserve">to </w:t>
+                            </w:r>
+                            <w:r>
+                              <w:t>assign</w:t>
+                            </w:r>
+                            <w:r>
+                              <w:t xml:space="preserve"> tokens</w:t>
+                            </w:r>
+                            <w:r>
+                              <w:t xml:space="preserve"> to the creditors’ accounts with debt reach maturity date;</w:t>
                             </w:r>
                           </w:p>
                           <w:p/>
@@ -1608,7 +1446,7 @@
           </mc:Choice>
           <mc:Fallback>
             <w:pict>
-              <v:shape w14:anchorId="6D707547" id="Text Box 2" o:spid="_x0000_s1027" type="#_x0000_t202" style="position:absolute;margin-left:0;margin-top:0;width:459pt;height:248.95pt;z-index:251661312;visibility:visible;mso-wrap-style:square;mso-height-percent:0;mso-wrap-distance-left:9pt;mso-wrap-distance-top:0;mso-wrap-distance-right:9pt;mso-wrap-distance-bottom:0;mso-position-horizontal:absolute;mso-position-horizontal-relative:text;mso-position-vertical:absolute;mso-position-vertical-relative:text;mso-height-percent:0;mso-height-relative:margin;v-text-anchor:top" o:gfxdata="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" fillcolor="white [3201]" strokeweight=".5pt">
+              <v:shape w14:anchorId="6D707547" id="Text Box 2" o:spid="_x0000_s1027" type="#_x0000_t202" style="position:absolute;margin-left:0;margin-top:0;width:459pt;height:271.5pt;z-index:251661312;visibility:visible;mso-wrap-style:square;mso-height-percent:0;mso-wrap-distance-left:9pt;mso-wrap-distance-top:0;mso-wrap-distance-right:9pt;mso-wrap-distance-bottom:0;mso-position-horizontal:absolute;mso-position-horizontal-relative:text;mso-position-vertical:absolute;mso-position-vertical-relative:text;mso-height-percent:0;mso-height-relative:margin;v-text-anchor:top" o:gfxdata="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" fillcolor="white [3201]" strokeweight=".5pt">
                 <v:textbox>
                   <w:txbxContent>
                     <w:p>
@@ -1625,10 +1463,7 @@
                         <w:t xml:space="preserve"> </w:t>
                       </w:r>
                       <w:r>
-                        <w:rPr>
-                          <w:rFonts w:hint="eastAsia"/>
-                        </w:rPr>
-                        <w:t>Kt_token</w:t>
+                        <w:t>token function part</w:t>
                       </w:r>
                       <w:r>
                         <w:t>:</w:t>
@@ -1646,7 +1481,7 @@
                         <w:t xml:space="preserve">Specification focuses on </w:t>
                       </w:r>
                       <w:r>
-                        <w:t>Kt_token</w:t>
+                        <w:t>token function</w:t>
                       </w:r>
                       <w:r>
                         <w:t>:</w:t>
@@ -1661,13 +1496,19 @@
                         </w:numPr>
                       </w:pPr>
                       <w:r>
-                        <w:t xml:space="preserve">The mint function would have a QC rule in the front end programming to make sure enough tezos collateral has been transferred to the </w:t>
-                      </w:r>
-                      <w:r>
-                        <w:t>Kt_token</w:t>
-                      </w:r>
-                      <w:r>
-                        <w:t xml:space="preserve"> contract;</w:t>
+                        <w:t xml:space="preserve">totalSupply is a </w:t>
+                      </w:r>
+                      <w:r>
+                        <w:rPr>
+                          <w:rFonts w:hint="eastAsia"/>
+                        </w:rPr>
+                        <w:t>refere</w:t>
+                      </w:r>
+                      <w:r>
+                        <w:t>nce value for investors to estimate capital sufficiency</w:t>
+                      </w:r>
+                      <w:r>
+                        <w:t>;</w:t>
                       </w:r>
                     </w:p>
                     <w:p>
@@ -1679,37 +1520,13 @@
                         </w:numPr>
                       </w:pPr>
                       <w:r>
-                        <w:t xml:space="preserve">The burnt function </w:t>
-                      </w:r>
-                      <w:r>
-                        <w:t xml:space="preserve">is modfied for simplicity, i.e. to be based on all or nothing principle; </w:t>
-                      </w:r>
-                      <w:r>
-                        <w:rPr>
-                          <w:rFonts w:hint="eastAsia"/>
-                          <w:lang w:val="en-US"/>
-                        </w:rPr>
-                        <w:t xml:space="preserve"> </w:t>
-                      </w:r>
-                      <w:r>
-                        <w:rPr>
-                          <w:lang w:val="en-US"/>
-                        </w:rPr>
-                        <w:t xml:space="preserve">The amount withdrawal by triggering the burn function is calculated off-chain; also </w:t>
-                      </w:r>
-                      <w:proofErr w:type="spellStart"/>
-                      <w:r>
-                        <w:rPr>
-                          <w:lang w:val="en-US"/>
-                        </w:rPr>
-                        <w:t>getBalanceValue</w:t>
-                      </w:r>
-                      <w:proofErr w:type="spellEnd"/>
-                      <w:r>
-                        <w:rPr>
-                          <w:lang w:val="en-US"/>
-                        </w:rPr>
-                        <w:t xml:space="preserve"> would need to be utilized here;</w:t>
+                        <w:t xml:space="preserve">The mint function would have a QC rule in the front end programming to make sure enough tezos collateral has been transferred to the </w:t>
+                      </w:r>
+                      <w:r>
+                        <w:t>Kt_token</w:t>
+                      </w:r>
+                      <w:r>
+                        <w:t xml:space="preserve"> contract;</w:t>
                       </w:r>
                     </w:p>
                     <w:p>
@@ -1721,6 +1538,34 @@
                         </w:numPr>
                       </w:pPr>
                       <w:r>
+                        <w:t xml:space="preserve">The burnt function </w:t>
+                      </w:r>
+                      <w:r>
+                        <w:t xml:space="preserve">is modfied for simplicity, i.e. to be based on all or nothing principle; </w:t>
+                      </w:r>
+                      <w:r>
+                        <w:rPr>
+                          <w:rFonts w:hint="eastAsia"/>
+                          <w:lang w:val="en-US"/>
+                        </w:rPr>
+                        <w:t xml:space="preserve"> </w:t>
+                      </w:r>
+                      <w:r>
+                        <w:rPr>
+                          <w:lang w:val="en-US"/>
+                        </w:rPr>
+                        <w:t>The amount withdrawal by triggering the burn function is calculated off-chain; also getBalanceValue would need to be utilized here;</w:t>
+                      </w:r>
+                    </w:p>
+                    <w:p>
+                      <w:pPr>
+                        <w:pStyle w:val="ListParagraph"/>
+                        <w:numPr>
+                          <w:ilvl w:val="0"/>
+                          <w:numId w:val="5"/>
+                        </w:numPr>
+                      </w:pPr>
+                      <w:r>
                         <w:rPr>
                           <w:lang w:val="en-US"/>
                         </w:rPr>
@@ -1749,7 +1594,67 @@
                         <w:rPr>
                           <w:lang w:val="en-US"/>
                         </w:rPr>
-                        <w:t xml:space="preserve"> the withdrawal amount is calculated off chain and send the amount </w:t>
+                        <w:t xml:space="preserve"> the withdrawal amount is calculated off chain and send the amount</w:t>
+                      </w:r>
+                      <w:r>
+                        <w:rPr>
+                          <w:lang w:val="en-US"/>
+                        </w:rPr>
+                        <w:t>;</w:t>
+                      </w:r>
+                    </w:p>
+                    <w:p>
+                      <w:pPr>
+                        <w:pStyle w:val="ListParagraph"/>
+                        <w:numPr>
+                          <w:ilvl w:val="0"/>
+                          <w:numId w:val="5"/>
+                        </w:numPr>
+                      </w:pPr>
+                      <w:r>
+                        <w:rPr>
+                          <w:lang w:val="en-US"/>
+                        </w:rPr>
+                        <w:t>Transfer_</w:t>
+                      </w:r>
+                      <w:r>
+                        <w:t xml:space="preserve"> is</w:t>
+                      </w:r>
+                      <w:r>
+                        <w:t xml:space="preserve">, </w:t>
+                      </w:r>
+                      <w:r>
+                        <w:t xml:space="preserve">for example , when </w:t>
+                      </w:r>
+                      <w:r>
+                        <w:t xml:space="preserve">checkPoint </w:t>
+                      </w:r>
+                      <w:r>
+                        <w:t xml:space="preserve">is invoked, it would further call </w:t>
+                      </w:r>
+                      <w:r>
+                        <w:rPr>
+                          <w:lang w:val="en-US"/>
+                        </w:rPr>
+                        <w:t>Transfer</w:t>
+                      </w:r>
+                      <w:r>
+                        <w:rPr>
+                          <w:lang w:val="en-US"/>
+                        </w:rPr>
+                        <w:t xml:space="preserve"> </w:t>
+                      </w:r>
+                      <w:r>
+                        <w:t xml:space="preserve">to </w:t>
+                      </w:r>
+                      <w:r>
+                        <w:t>assign</w:t>
+                      </w:r>
+                      <w:r>
+                        <w:t xml:space="preserve"> tokens</w:t>
+                      </w:r>
+                      <w:r>
+                        <w:t xml:space="preserve"> to the creditors’ accounts with debt reach maturity date;</w:t>
                       </w:r>
                     </w:p>
                     <w:p/>
@@ -1893,39 +1798,6 @@
           <w:lang w:val="en-US"/>
         </w:rPr>
         <w:t>Limitation and unsolved issues in general</w:t>
-      </w:r>
-    </w:p>
-    <w:p>
-      <w:pPr>
-        <w:pStyle w:val="ListParagraph"/>
-        <w:numPr>
-          <w:ilvl w:val="0"/>
-          <w:numId w:val="4"/>
-        </w:numPr>
-      </w:pPr>
-      <w:r>
-        <w:rPr>
-          <w:rFonts w:hint="eastAsia"/>
-        </w:rPr>
-        <w:t>The</w:t>
-      </w:r>
-      <w:r>
-        <w:t xml:space="preserve"> </w:t>
-      </w:r>
-      <w:r>
-        <w:rPr>
-          <w:rFonts w:hint="eastAsia"/>
-        </w:rPr>
-        <w:t>pro</w:t>
-      </w:r>
-      <w:r>
-        <w:t xml:space="preserve">cess flow can be much more smooth if the origination of KT_ledger can automatically add itself to the list of </w:t>
-      </w:r>
-      <w:r>
-        <w:t>Kt_token</w:t>
-      </w:r>
-      <w:r>
-        <w:t xml:space="preserve"> for token issuance;  It’s totally feasible, however as the clock’s ticking, it is not implemented in this version.  More manual work at the start is required.</w:t>
       </w:r>
     </w:p>
     <w:p>
@@ -4016,97 +3888,6 @@
         </a:p>
       </dgm:t>
     </dgm:pt>
-    <dgm:pt modelId="{C378DED7-3329-8A47-91B8-8359343AC8E8}">
-      <dgm:prSet phldrT="[Text]"/>
-      <dgm:spPr/>
-      <dgm:t>
-        <a:bodyPr/>
-        <a:lstStyle/>
-        <a:p>
-          <a:r>
-            <a:rPr lang="en-US" altLang="zh-CN"/>
-            <a:t>Modified</a:t>
-          </a:r>
-          <a:r>
-            <a:rPr lang="zh-CN" altLang="en-US"/>
-            <a:t> </a:t>
-          </a:r>
-          <a:r>
-            <a:rPr lang="en-US" altLang="zh-CN"/>
-            <a:t>token system, something similar to FA1.2;</a:t>
-          </a:r>
-        </a:p>
-        <a:p>
-          <a:endParaRPr lang="en-US"/>
-        </a:p>
-      </dgm:t>
-    </dgm:pt>
-    <dgm:pt modelId="{FA6A6187-63B7-4D4D-8836-EF2BB5DFE767}" type="parTrans" cxnId="{81E29BF0-AD65-4A43-BE0F-80716203BE85}">
-      <dgm:prSet/>
-      <dgm:spPr/>
-      <dgm:t>
-        <a:bodyPr/>
-        <a:lstStyle/>
-        <a:p>
-          <a:endParaRPr lang="en-US"/>
-        </a:p>
-      </dgm:t>
-    </dgm:pt>
-    <dgm:pt modelId="{FFC10DE8-D7A9-494F-BC10-546049690330}" type="sibTrans" cxnId="{81E29BF0-AD65-4A43-BE0F-80716203BE85}">
-      <dgm:prSet/>
-      <dgm:spPr/>
-      <dgm:t>
-        <a:bodyPr/>
-        <a:lstStyle/>
-        <a:p>
-          <a:endParaRPr lang="en-US"/>
-        </a:p>
-      </dgm:t>
-    </dgm:pt>
-    <dgm:pt modelId="{E842E6B5-86F1-994C-A3CD-4163EF618C92}">
-      <dgm:prSet phldrT="[Text]" custT="1"/>
-      <dgm:spPr/>
-      <dgm:t>
-        <a:bodyPr/>
-        <a:lstStyle/>
-        <a:p>
-          <a:r>
-            <a:rPr lang="en-US" sz="1200"/>
-            <a:t>K</a:t>
-          </a:r>
-          <a:r>
-            <a:rPr lang="en-US" altLang="zh-CN" sz="1200"/>
-            <a:t>T</a:t>
-          </a:r>
-          <a:r>
-            <a:rPr lang="en-US" sz="1200"/>
-            <a:t>_token</a:t>
-          </a:r>
-        </a:p>
-      </dgm:t>
-    </dgm:pt>
-    <dgm:pt modelId="{F0D145C5-ADCD-2048-9D26-D85B2C6983EC}" type="parTrans" cxnId="{9AB9B638-999B-4B44-AAD0-5ADB09E0A69F}">
-      <dgm:prSet/>
-      <dgm:spPr/>
-      <dgm:t>
-        <a:bodyPr/>
-        <a:lstStyle/>
-        <a:p>
-          <a:endParaRPr lang="en-US"/>
-        </a:p>
-      </dgm:t>
-    </dgm:pt>
-    <dgm:pt modelId="{35B389D3-9F20-2B4E-BCAF-D49E1195EDEA}" type="sibTrans" cxnId="{9AB9B638-999B-4B44-AAD0-5ADB09E0A69F}">
-      <dgm:prSet/>
-      <dgm:spPr/>
-      <dgm:t>
-        <a:bodyPr/>
-        <a:lstStyle/>
-        <a:p>
-          <a:endParaRPr lang="en-US"/>
-        </a:p>
-      </dgm:t>
-    </dgm:pt>
     <dgm:pt modelId="{58C870B3-CC22-8C4A-B69A-75017FFDCB90}">
       <dgm:prSet phldrT="[Text]"/>
       <dgm:spPr/>
@@ -4116,64 +3897,83 @@
         <a:p>
           <a:r>
             <a:rPr lang="en-US" altLang="zh-CN"/>
-            <a:t>a.Storage:</a:t>
+            <a:t>The</a:t>
           </a:r>
           <a:r>
             <a:rPr lang="zh-CN" altLang="en-US"/>
             <a:t> </a:t>
           </a:r>
+          <a:r>
+            <a:rPr lang="en-US" altLang="zh-CN"/>
+            <a:t>management</a:t>
+          </a:r>
+          <a:r>
+            <a:rPr lang="zh-CN" altLang="en-US"/>
+            <a:t> </a:t>
+          </a:r>
+          <a:r>
+            <a:rPr lang="en-US" altLang="zh-CN"/>
+            <a:t>system</a:t>
+          </a:r>
+          <a:r>
+            <a:rPr lang="zh-CN" altLang="en-US"/>
+            <a:t>  </a:t>
+          </a:r>
+          <a:r>
+            <a:rPr lang="en-US" altLang="zh-CN"/>
+            <a:t>is</a:t>
+          </a:r>
+          <a:r>
+            <a:rPr lang="zh-CN" altLang="en-US"/>
+            <a:t> </a:t>
+          </a:r>
+          <a:r>
+            <a:rPr lang="en-US" altLang="zh-CN"/>
+            <a:t>built</a:t>
+          </a:r>
+          <a:r>
+            <a:rPr lang="zh-CN" altLang="en-US"/>
+            <a:t> </a:t>
+          </a:r>
+          <a:r>
+            <a:rPr lang="en-US" altLang="zh-CN"/>
+            <a:t>upon</a:t>
+          </a:r>
+          <a:r>
+            <a:rPr lang="zh-CN" altLang="en-US"/>
+            <a:t> </a:t>
+          </a:r>
+          <a:r>
+            <a:rPr lang="en-US" altLang="zh-CN"/>
+            <a:t>FA1.2</a:t>
+          </a:r>
+          <a:r>
+            <a:rPr lang="zh-CN" altLang="en-US"/>
+            <a:t> </a:t>
+          </a:r>
+          <a:r>
+            <a:rPr lang="en-US" altLang="zh-CN"/>
+            <a:t>standard;</a:t>
+          </a:r>
+        </a:p>
+        <a:p>
           <a:endParaRPr lang="en-US" altLang="zh-CN"/>
         </a:p>
         <a:p>
           <a:r>
             <a:rPr lang="en-US" altLang="zh-CN"/>
-            <a:t>capital</a:t>
+            <a:t>a.Storage:</a:t>
           </a:r>
           <a:r>
             <a:rPr lang="zh-CN" altLang="en-US"/>
             <a:t> </a:t>
           </a:r>
-          <a:r>
-            <a:rPr lang="en-US" altLang="zh-CN"/>
-            <a:t>in</a:t>
-          </a:r>
-          <a:r>
-            <a:rPr lang="zh-CN" altLang="en-US"/>
-            <a:t> </a:t>
-          </a:r>
-          <a:r>
-            <a:rPr lang="en-US" altLang="zh-CN"/>
-            <a:t>place:</a:t>
-          </a:r>
-          <a:r>
-            <a:rPr lang="zh-CN" altLang="en-US"/>
-            <a:t> </a:t>
-          </a:r>
-          <a:r>
-            <a:rPr lang="en-US" altLang="zh-CN"/>
-            <a:t>nat;</a:t>
-          </a:r>
+          <a:endParaRPr lang="en-US" altLang="zh-CN"/>
         </a:p>
         <a:p>
           <a:r>
             <a:rPr lang="en-US" altLang="zh-CN"/>
-            <a:t>debt</a:t>
-          </a:r>
-          <a:r>
-            <a:rPr lang="zh-CN" altLang="en-US"/>
-            <a:t> </a:t>
-          </a:r>
-          <a:r>
-            <a:rPr lang="en-US" altLang="zh-CN"/>
-            <a:t>to</a:t>
-          </a:r>
-          <a:r>
-            <a:rPr lang="zh-CN" altLang="en-US"/>
-            <a:t> </a:t>
-          </a:r>
-          <a:r>
-            <a:rPr lang="en-US" altLang="zh-CN"/>
-            <a:t>pay:</a:t>
+            <a:t>totalSupply:</a:t>
           </a:r>
           <a:r>
             <a:rPr lang="zh-CN" altLang="en-US"/>
@@ -4187,7 +3987,7 @@
         <a:p>
           <a:r>
             <a:rPr lang="en-US" altLang="zh-CN"/>
-            <a:t>interest</a:t>
+            <a:t>totalCredit:</a:t>
           </a:r>
           <a:r>
             <a:rPr lang="zh-CN" altLang="en-US"/>
@@ -4195,52 +3995,66 @@
           </a:r>
           <a:r>
             <a:rPr lang="en-US" altLang="zh-CN"/>
-            <a:t>rate:</a:t>
-          </a:r>
-          <a:r>
-            <a:rPr lang="zh-CN" altLang="en-US"/>
-            <a:t> </a:t>
-          </a:r>
-          <a:r>
-            <a:rPr lang="en-US" altLang="zh-CN"/>
-            <a:t>float</a:t>
-          </a:r>
-          <a:r>
-            <a:rPr lang="zh-CN" altLang="en-US"/>
-            <a:t> </a:t>
-          </a:r>
-          <a:r>
-            <a:rPr lang="en-US" altLang="zh-CN"/>
-            <a:t>(in</a:t>
-          </a:r>
-          <a:r>
-            <a:rPr lang="zh-CN" altLang="en-US"/>
-            <a:t> </a:t>
-          </a:r>
-          <a:r>
-            <a:rPr lang="en-US" altLang="zh-CN"/>
-            <a:t>ligo</a:t>
-          </a:r>
-          <a:r>
-            <a:rPr lang="zh-CN" altLang="en-US"/>
-            <a:t> </a:t>
-          </a:r>
-          <a:r>
-            <a:rPr lang="en-US" altLang="zh-CN"/>
-            <a:t>it's</a:t>
-          </a:r>
-          <a:r>
-            <a:rPr lang="zh-CN" altLang="en-US"/>
-            <a:t> </a:t>
-          </a:r>
-          <a:r>
-            <a:rPr lang="en-US" altLang="zh-CN"/>
-            <a:t>tez)</a:t>
+            <a:t>nat;</a:t>
           </a:r>
         </a:p>
         <a:p>
           <a:r>
             <a:rPr lang="en-US" altLang="zh-CN"/>
+            <a:t>interest</a:t>
+          </a:r>
+          <a:r>
+            <a:rPr lang="zh-CN" altLang="en-US"/>
+            <a:t> </a:t>
+          </a:r>
+          <a:r>
+            <a:rPr lang="en-US" altLang="zh-CN"/>
+            <a:t>rate:</a:t>
+          </a:r>
+          <a:r>
+            <a:rPr lang="zh-CN" altLang="en-US"/>
+            <a:t> </a:t>
+          </a:r>
+          <a:r>
+            <a:rPr lang="en-US" altLang="zh-CN"/>
+            <a:t>float</a:t>
+          </a:r>
+          <a:r>
+            <a:rPr lang="zh-CN" altLang="en-US"/>
+            <a:t> </a:t>
+          </a:r>
+          <a:r>
+            <a:rPr lang="en-US" altLang="zh-CN"/>
+            <a:t>(in</a:t>
+          </a:r>
+          <a:r>
+            <a:rPr lang="zh-CN" altLang="en-US"/>
+            <a:t> </a:t>
+          </a:r>
+          <a:r>
+            <a:rPr lang="en-US" altLang="zh-CN"/>
+            <a:t>ligo</a:t>
+          </a:r>
+          <a:r>
+            <a:rPr lang="zh-CN" altLang="en-US"/>
+            <a:t> </a:t>
+          </a:r>
+          <a:r>
+            <a:rPr lang="en-US" altLang="zh-CN"/>
+            <a:t>it's</a:t>
+          </a:r>
+          <a:r>
+            <a:rPr lang="zh-CN" altLang="en-US"/>
+            <a:t> </a:t>
+          </a:r>
+          <a:r>
+            <a:rPr lang="en-US" altLang="zh-CN"/>
+            <a:t>tez)</a:t>
+          </a:r>
+        </a:p>
+        <a:p>
+          <a:r>
+            <a:rPr lang="en-US" altLang="zh-CN"/>
             <a:t>credit</a:t>
           </a:r>
           <a:r>
@@ -4271,7 +4085,7 @@
         <a:p>
           <a:r>
             <a:rPr lang="en-US" altLang="zh-CN"/>
-            <a:t>b.</a:t>
+            <a:t>token</a:t>
           </a:r>
           <a:r>
             <a:rPr lang="zh-CN" altLang="en-US"/>
@@ -4279,7 +4093,7 @@
           </a:r>
           <a:r>
             <a:rPr lang="en-US" altLang="zh-CN"/>
-            <a:t>entry</a:t>
+            <a:t>ledger:</a:t>
           </a:r>
           <a:r>
             <a:rPr lang="zh-CN" altLang="en-US"/>
@@ -4287,26 +4101,59 @@
           </a:r>
           <a:r>
             <a:rPr lang="en-US" altLang="zh-CN"/>
-            <a:t>point:</a:t>
+            <a:t>big_map(address,</a:t>
+          </a:r>
+          <a:r>
+            <a:rPr lang="zh-CN" altLang="en-US"/>
+            <a:t> *</a:t>
+          </a:r>
+          <a:r>
+            <a:rPr lang="en-US" altLang="zh-CN"/>
+            <a:t>record1)</a:t>
           </a:r>
         </a:p>
         <a:p>
-          <a:r>
-            <a:rPr lang="en-US" altLang="zh-CN"/>
-            <a:t>addCreditor(address,</a:t>
-          </a:r>
-          <a:r>
-            <a:rPr lang="zh-CN" altLang="en-US"/>
-            <a:t> </a:t>
-          </a:r>
-          <a:r>
-            <a:rPr lang="en-US" altLang="zh-CN"/>
-            <a:t>nat,int,tez)</a:t>
-          </a:r>
+          <a:endParaRPr lang="en-US" altLang="zh-CN"/>
         </a:p>
         <a:p>
           <a:r>
             <a:rPr lang="en-US" altLang="zh-CN"/>
+            <a:t>b.</a:t>
+          </a:r>
+          <a:r>
+            <a:rPr lang="zh-CN" altLang="en-US"/>
+            <a:t> </a:t>
+          </a:r>
+          <a:r>
+            <a:rPr lang="en-US" altLang="zh-CN"/>
+            <a:t>entry</a:t>
+          </a:r>
+          <a:r>
+            <a:rPr lang="zh-CN" altLang="en-US"/>
+            <a:t> </a:t>
+          </a:r>
+          <a:r>
+            <a:rPr lang="en-US" altLang="zh-CN"/>
+            <a:t>point:</a:t>
+          </a:r>
+        </a:p>
+        <a:p>
+          <a:r>
+            <a:rPr lang="en-US" altLang="zh-CN"/>
+            <a:t>addCreditor(address,</a:t>
+          </a:r>
+          <a:r>
+            <a:rPr lang="zh-CN" altLang="en-US"/>
+            <a:t> </a:t>
+          </a:r>
+          <a:r>
+            <a:rPr lang="en-US" altLang="zh-CN"/>
+            <a:t>nat,int,tez)</a:t>
+          </a:r>
+        </a:p>
+        <a:p>
+          <a:r>
+            <a:rPr lang="en-US" altLang="zh-CN"/>
             <a:t>modifyOwnership(</a:t>
           </a:r>
           <a:r>
@@ -4330,9 +4177,10 @@
             <a:t>tez</a:t>
           </a:r>
           <a:r>
-            <a:rPr lang="en-US" altLang="zh-CN"/>
+            <a:rPr lang="en-US" altLang="zh-CN" b="0"/>
             <a:t>)</a:t>
           </a:r>
+          <a:endParaRPr lang="en-US" altLang="zh-CN"/>
         </a:p>
         <a:p>
           <a:r>
@@ -4349,7 +4197,7 @@
         <a:p>
           <a:r>
             <a:rPr lang="en-US" altLang="zh-CN"/>
-            <a:t>_proxyTokenTransfer(Kt_token</a:t>
+            <a:t>_TokenTransfer(Kt_token</a:t>
           </a:r>
           <a:r>
             <a:rPr lang="zh-CN" altLang="en-US"/>
@@ -4376,6 +4224,165 @@
         </a:p>
         <a:p>
           <a:r>
+            <a:rPr lang="en-US" altLang="zh-CN"/>
+            <a:t>set</a:t>
+          </a:r>
+          <a:r>
+            <a:rPr lang="zh-CN" altLang="en-US"/>
+            <a:t> </a:t>
+          </a:r>
+          <a:r>
+            <a:rPr lang="en-US" altLang="zh-CN"/>
+            <a:t>aside</a:t>
+          </a:r>
+          <a:r>
+            <a:rPr lang="zh-CN" altLang="en-US"/>
+            <a:t> </a:t>
+          </a:r>
+          <a:r>
+            <a:rPr lang="en-US" altLang="zh-CN"/>
+            <a:t>above</a:t>
+          </a:r>
+          <a:r>
+            <a:rPr lang="zh-CN" altLang="en-US"/>
+            <a:t> </a:t>
+          </a:r>
+          <a:r>
+            <a:rPr lang="en-US" altLang="zh-CN"/>
+            <a:t>ledger</a:t>
+          </a:r>
+          <a:r>
+            <a:rPr lang="zh-CN" altLang="en-US"/>
+            <a:t> </a:t>
+          </a:r>
+          <a:r>
+            <a:rPr lang="en-US" altLang="zh-CN"/>
+            <a:t>function</a:t>
+          </a:r>
+          <a:r>
+            <a:rPr lang="zh-CN" altLang="en-US"/>
+            <a:t> </a:t>
+          </a:r>
+          <a:r>
+            <a:rPr lang="en-US" altLang="zh-CN"/>
+            <a:t>part,</a:t>
+          </a:r>
+        </a:p>
+        <a:p>
+          <a:r>
+            <a:rPr lang="en-US" altLang="zh-CN"/>
+            <a:t>approve,</a:t>
+          </a:r>
+          <a:r>
+            <a:rPr lang="zh-CN" altLang="en-US"/>
+            <a:t> </a:t>
+          </a:r>
+          <a:r>
+            <a:rPr lang="en-US" altLang="zh-CN"/>
+            <a:t>transfer,</a:t>
+          </a:r>
+          <a:r>
+            <a:rPr lang="zh-CN" altLang="en-US"/>
+            <a:t> </a:t>
+          </a:r>
+          <a:r>
+            <a:rPr lang="en-US" altLang="zh-CN"/>
+            <a:t>mint</a:t>
+          </a:r>
+          <a:r>
+            <a:rPr lang="zh-CN" altLang="en-US"/>
+            <a:t> </a:t>
+          </a:r>
+          <a:r>
+            <a:rPr lang="en-US" altLang="zh-CN"/>
+            <a:t>and</a:t>
+          </a:r>
+          <a:r>
+            <a:rPr lang="zh-CN" altLang="en-US"/>
+            <a:t> </a:t>
+          </a:r>
+          <a:r>
+            <a:rPr lang="en-US" altLang="zh-CN"/>
+            <a:t>burn</a:t>
+          </a:r>
+          <a:r>
+            <a:rPr lang="zh-CN" altLang="en-US"/>
+            <a:t> </a:t>
+          </a:r>
+          <a:r>
+            <a:rPr lang="en-US" altLang="zh-CN"/>
+            <a:t>are</a:t>
+          </a:r>
+          <a:r>
+            <a:rPr lang="zh-CN" altLang="en-US"/>
+            <a:t> </a:t>
+          </a:r>
+          <a:r>
+            <a:rPr lang="en-US" altLang="zh-CN"/>
+            <a:t>from</a:t>
+          </a:r>
+          <a:r>
+            <a:rPr lang="zh-CN" altLang="en-US"/>
+            <a:t> </a:t>
+          </a:r>
+          <a:r>
+            <a:rPr lang="en-US" altLang="zh-CN"/>
+            <a:t>FA1.2;</a:t>
+          </a:r>
+          <a:r>
+            <a:rPr lang="zh-CN" altLang="en-US"/>
+            <a:t> </a:t>
+          </a:r>
+          <a:r>
+            <a:rPr lang="en-US" altLang="zh-CN"/>
+            <a:t>This</a:t>
+          </a:r>
+          <a:r>
+            <a:rPr lang="zh-CN" altLang="en-US"/>
+            <a:t> </a:t>
+          </a:r>
+          <a:r>
+            <a:rPr lang="en-US" altLang="zh-CN"/>
+            <a:t>section</a:t>
+          </a:r>
+          <a:r>
+            <a:rPr lang="zh-CN" altLang="en-US"/>
+            <a:t> </a:t>
+          </a:r>
+          <a:r>
+            <a:rPr lang="en-US" altLang="zh-CN"/>
+            <a:t>is</a:t>
+          </a:r>
+          <a:r>
+            <a:rPr lang="zh-CN" altLang="en-US"/>
+            <a:t> </a:t>
+          </a:r>
+          <a:r>
+            <a:rPr lang="en-US" altLang="zh-CN"/>
+            <a:t>token</a:t>
+          </a:r>
+          <a:r>
+            <a:rPr lang="zh-CN" altLang="en-US"/>
+            <a:t> </a:t>
+          </a:r>
+          <a:r>
+            <a:rPr lang="en-US" altLang="zh-CN"/>
+            <a:t>function</a:t>
+          </a:r>
+          <a:r>
+            <a:rPr lang="zh-CN" altLang="en-US"/>
+            <a:t> </a:t>
+          </a:r>
+          <a:r>
+            <a:rPr lang="en-US" altLang="zh-CN"/>
+            <a:t>part;</a:t>
+          </a:r>
+        </a:p>
+        <a:p>
+          <a:endParaRPr lang="en-US" altLang="zh-CN"/>
+        </a:p>
+        <a:p>
+          <a:r>
             <a:rPr lang="zh-CN" altLang="en-US"/>
             <a:t>*</a:t>
           </a:r>
@@ -4447,6 +4454,54 @@
             <a:rPr lang="en-US" altLang="zh-CN"/>
             <a:t>date</a:t>
           </a:r>
+        </a:p>
+        <a:p>
+          <a:r>
+            <a:rPr lang="zh-CN" altLang="en-US"/>
+            <a:t>*</a:t>
+          </a:r>
+          <a:r>
+            <a:rPr lang="en-US" altLang="zh-CN"/>
+            <a:t>record1</a:t>
+          </a:r>
+          <a:r>
+            <a:rPr lang="zh-CN" altLang="en-US"/>
+            <a:t> </a:t>
+          </a:r>
+          <a:r>
+            <a:rPr lang="en-US" altLang="zh-CN"/>
+            <a:t>contains</a:t>
+          </a:r>
+          <a:r>
+            <a:rPr lang="zh-CN" altLang="en-US"/>
+            <a:t> </a:t>
+          </a:r>
+          <a:r>
+            <a:rPr lang="en-US" altLang="zh-CN"/>
+            <a:t>balance</a:t>
+          </a:r>
+          <a:r>
+            <a:rPr lang="zh-CN" altLang="en-US"/>
+            <a:t> </a:t>
+          </a:r>
+          <a:r>
+            <a:rPr lang="en-US" altLang="zh-CN"/>
+            <a:t>and</a:t>
+          </a:r>
+          <a:r>
+            <a:rPr lang="zh-CN" altLang="en-US"/>
+            <a:t> </a:t>
+          </a:r>
+          <a:r>
+            <a:rPr lang="en-US" altLang="zh-CN"/>
+            <a:t>allowance</a:t>
+          </a:r>
+        </a:p>
+        <a:p>
+          <a:endParaRPr lang="en-US" altLang="zh-CN"/>
+        </a:p>
+        <a:p>
+          <a:endParaRPr lang="en-US" altLang="zh-CN"/>
         </a:p>
       </dgm:t>
     </dgm:pt>
@@ -4525,7 +4580,7 @@
       <dgm:spPr/>
     </dgm:pt>
     <dgm:pt modelId="{DF251B00-F45D-C249-8439-21B285CC4996}" type="pres">
-      <dgm:prSet presAssocID="{8CD7A684-301A-0C45-B23A-EF1042C1D3B7}" presName="bentUpArrow1" presStyleLbl="alignImgPlace1" presStyleIdx="0" presStyleCnt="2" custScaleX="128010" custScaleY="182964" custLinFactX="-100000" custLinFactNeighborX="-115514" custLinFactNeighborY="84097"/>
+      <dgm:prSet presAssocID="{8CD7A684-301A-0C45-B23A-EF1042C1D3B7}" presName="bentUpArrow1" presStyleLbl="alignImgPlace1" presStyleIdx="0" presStyleCnt="1" custScaleX="137004" custScaleY="200123" custLinFactX="-100000" custLinFactNeighborX="-144876" custLinFactNeighborY="-48498"/>
       <dgm:spPr>
         <a:prstGeom prst="bentUpArrow">
           <a:avLst/>
@@ -4533,7 +4588,7 @@
       </dgm:spPr>
     </dgm:pt>
     <dgm:pt modelId="{46FCD5A8-A422-AC4B-983D-D006B99225C5}" type="pres">
-      <dgm:prSet presAssocID="{8CD7A684-301A-0C45-B23A-EF1042C1D3B7}" presName="ParentText" presStyleLbl="node1" presStyleIdx="0" presStyleCnt="3" custScaleX="581145" custLinFactNeighborX="75054" custLinFactNeighborY="23709">
+      <dgm:prSet presAssocID="{8CD7A684-301A-0C45-B23A-EF1042C1D3B7}" presName="ParentText" presStyleLbl="node1" presStyleIdx="0" presStyleCnt="2" custScaleX="581145" custLinFactNeighborX="-469" custLinFactNeighborY="-90710">
         <dgm:presLayoutVars>
           <dgm:chMax val="1"/>
           <dgm:chPref val="1"/>
@@ -4543,7 +4598,7 @@
       <dgm:spPr/>
     </dgm:pt>
     <dgm:pt modelId="{F405B01C-17C3-184F-B4DE-3067B0B50F22}" type="pres">
-      <dgm:prSet presAssocID="{8CD7A684-301A-0C45-B23A-EF1042C1D3B7}" presName="ChildText" presStyleLbl="revTx" presStyleIdx="0" presStyleCnt="3" custScaleX="320722" custScaleY="73505" custLinFactX="200000" custLinFactNeighborX="222833" custLinFactNeighborY="-95664">
+      <dgm:prSet presAssocID="{8CD7A684-301A-0C45-B23A-EF1042C1D3B7}" presName="ChildText" presStyleLbl="revTx" presStyleIdx="0" presStyleCnt="2" custScaleX="320722" custScaleY="73505" custLinFactX="21057" custLinFactY="-100000" custLinFactNeighborX="100000" custLinFactNeighborY="-139569">
         <dgm:presLayoutVars>
           <dgm:chMax val="0"/>
           <dgm:chPref val="0"/>
@@ -4556,48 +4611,12 @@
       <dgm:prSet presAssocID="{EB53E50C-900C-8342-AEA1-2A5890323151}" presName="sibTrans" presStyleCnt="0"/>
       <dgm:spPr/>
     </dgm:pt>
-    <dgm:pt modelId="{7D6D4E88-39DA-A549-B525-A7049BE6C6C4}" type="pres">
-      <dgm:prSet presAssocID="{C378DED7-3329-8A47-91B8-8359343AC8E8}" presName="composite" presStyleCnt="0"/>
-      <dgm:spPr/>
-    </dgm:pt>
-    <dgm:pt modelId="{04A26806-45B7-DB4B-9CA2-D548A8DBCC75}" type="pres">
-      <dgm:prSet presAssocID="{C378DED7-3329-8A47-91B8-8359343AC8E8}" presName="bentUpArrow1" presStyleLbl="alignImgPlace1" presStyleIdx="1" presStyleCnt="2" custAng="10800000" custFlipVert="1" custFlipHor="1" custScaleX="226243" custScaleY="203801" custLinFactY="313067" custLinFactNeighborX="-31491" custLinFactNeighborY="400000"/>
-      <dgm:spPr>
-        <a:prstGeom prst="bentUpArrow">
-          <a:avLst/>
-        </a:prstGeom>
-      </dgm:spPr>
-    </dgm:pt>
-    <dgm:pt modelId="{1D6E2AD2-B925-6F45-B9EE-78B94C3866C6}" type="pres">
-      <dgm:prSet presAssocID="{C378DED7-3329-8A47-91B8-8359343AC8E8}" presName="ParentText" presStyleLbl="node1" presStyleIdx="1" presStyleCnt="3" custScaleX="202064" custScaleY="492679" custLinFactX="95259" custLinFactY="338974" custLinFactNeighborX="100000" custLinFactNeighborY="400000">
-        <dgm:presLayoutVars>
-          <dgm:chMax val="1"/>
-          <dgm:chPref val="1"/>
-          <dgm:bulletEnabled val="1"/>
-        </dgm:presLayoutVars>
-      </dgm:prSet>
-      <dgm:spPr/>
-    </dgm:pt>
-    <dgm:pt modelId="{C994617E-D512-714E-9B5C-4FF12B3A54FA}" type="pres">
-      <dgm:prSet presAssocID="{C378DED7-3329-8A47-91B8-8359343AC8E8}" presName="ChildText" presStyleLbl="revTx" presStyleIdx="1" presStyleCnt="3" custScaleX="223548" custScaleY="98459" custLinFactY="400000" custLinFactNeighborX="-83900" custLinFactNeighborY="427410">
-        <dgm:presLayoutVars>
-          <dgm:chMax val="0"/>
-          <dgm:chPref val="0"/>
-          <dgm:bulletEnabled val="1"/>
-        </dgm:presLayoutVars>
-      </dgm:prSet>
-      <dgm:spPr/>
-    </dgm:pt>
-    <dgm:pt modelId="{5E4680F9-A9EA-D843-84A3-39FD6187A1FF}" type="pres">
-      <dgm:prSet presAssocID="{FFC10DE8-D7A9-494F-BC10-546049690330}" presName="sibTrans" presStyleCnt="0"/>
-      <dgm:spPr/>
-    </dgm:pt>
     <dgm:pt modelId="{2F2A50F0-D288-D846-BF63-88598F82A7F8}" type="pres">
       <dgm:prSet presAssocID="{58C870B3-CC22-8C4A-B69A-75017FFDCB90}" presName="composite" presStyleCnt="0"/>
       <dgm:spPr/>
     </dgm:pt>
     <dgm:pt modelId="{B3089523-DF16-0B44-9CCD-058D5FD0CF73}" type="pres">
-      <dgm:prSet presAssocID="{58C870B3-CC22-8C4A-B69A-75017FFDCB90}" presName="ParentText" presStyleLbl="node1" presStyleIdx="2" presStyleCnt="3" custScaleX="229116" custScaleY="790571" custLinFactX="-171783" custLinFactY="-165800" custLinFactNeighborX="-200000" custLinFactNeighborY="-200000">
+      <dgm:prSet presAssocID="{58C870B3-CC22-8C4A-B69A-75017FFDCB90}" presName="ParentText" presStyleLbl="node1" presStyleIdx="1" presStyleCnt="2" custScaleX="147114" custScaleY="537825" custLinFactNeighborX="-72005" custLinFactNeighborY="-99453">
         <dgm:presLayoutVars>
           <dgm:chMax val="1"/>
           <dgm:chPref val="1"/>
@@ -4607,7 +4626,7 @@
       <dgm:spPr/>
     </dgm:pt>
     <dgm:pt modelId="{9931B432-E536-6743-92C1-B80C6C9B019E}" type="pres">
-      <dgm:prSet presAssocID="{58C870B3-CC22-8C4A-B69A-75017FFDCB90}" presName="FinalChildText" presStyleLbl="revTx" presStyleIdx="2" presStyleCnt="3" custScaleX="172830" custLinFactX="-366547" custLinFactY="-478442" custLinFactNeighborX="-400000" custLinFactNeighborY="-500000">
+      <dgm:prSet presAssocID="{58C870B3-CC22-8C4A-B69A-75017FFDCB90}" presName="FinalChildText" presStyleLbl="revTx" presStyleIdx="1" presStyleCnt="2" custScaleX="172830" custLinFactX="-183873" custLinFactY="-200000" custLinFactNeighborX="-200000" custLinFactNeighborY="-239451">
         <dgm:presLayoutVars>
           <dgm:chMax val="0"/>
           <dgm:chPref val="0"/>
@@ -4619,29 +4638,20 @@
   </dgm:ptLst>
   <dgm:cxnLst>
     <dgm:cxn modelId="{C76B820C-252E-EF49-8C09-418C6368254E}" srcId="{58C870B3-CC22-8C4A-B69A-75017FFDCB90}" destId="{6FCA1679-AA2B-B440-9EAD-A21F6090C174}" srcOrd="0" destOrd="0" parTransId="{3F1ABFA0-0545-0244-BA45-F9F27E1B24AC}" sibTransId="{C1CE2E93-F135-EA4C-86D7-E4E33C0431B8}"/>
-    <dgm:cxn modelId="{9AB9B638-999B-4B44-AAD0-5ADB09E0A69F}" srcId="{C378DED7-3329-8A47-91B8-8359343AC8E8}" destId="{E842E6B5-86F1-994C-A3CD-4163EF618C92}" srcOrd="0" destOrd="0" parTransId="{F0D145C5-ADCD-2048-9D26-D85B2C6983EC}" sibTransId="{35B389D3-9F20-2B4E-BCAF-D49E1195EDEA}"/>
-    <dgm:cxn modelId="{8003B83D-3EA7-D942-90BC-5B6522508869}" srcId="{D6FE7EC2-053C-9B42-BC58-84F5BBAE6298}" destId="{58C870B3-CC22-8C4A-B69A-75017FFDCB90}" srcOrd="2" destOrd="0" parTransId="{10268C8E-0712-BD43-83B7-F65342E120AE}" sibTransId="{3B088D3D-F374-A84F-92A5-8AC716C319F5}"/>
+    <dgm:cxn modelId="{8003B83D-3EA7-D942-90BC-5B6522508869}" srcId="{D6FE7EC2-053C-9B42-BC58-84F5BBAE6298}" destId="{58C870B3-CC22-8C4A-B69A-75017FFDCB90}" srcOrd="1" destOrd="0" parTransId="{10268C8E-0712-BD43-83B7-F65342E120AE}" sibTransId="{3B088D3D-F374-A84F-92A5-8AC716C319F5}"/>
     <dgm:cxn modelId="{083ED656-E54A-7748-8F1F-4E9ADB5DCC42}" srcId="{8CD7A684-301A-0C45-B23A-EF1042C1D3B7}" destId="{0789B4BC-9F33-1D4B-8D9C-90673E5DA023}" srcOrd="0" destOrd="0" parTransId="{F2C76E77-4BC4-274A-8D73-57B45F6C0CDF}" sibTransId="{FB156F90-22B1-B049-90C1-6873A05E3887}"/>
     <dgm:cxn modelId="{BFD41B57-E824-6141-8830-4C75485257E7}" type="presOf" srcId="{58C870B3-CC22-8C4A-B69A-75017FFDCB90}" destId="{B3089523-DF16-0B44-9CCD-058D5FD0CF73}" srcOrd="0" destOrd="0" presId="urn:microsoft.com/office/officeart/2005/8/layout/StepDownProcess"/>
     <dgm:cxn modelId="{46D9386A-332E-0F4C-A5F8-B07D3F9661EE}" type="presOf" srcId="{0789B4BC-9F33-1D4B-8D9C-90673E5DA023}" destId="{F405B01C-17C3-184F-B4DE-3067B0B50F22}" srcOrd="0" destOrd="0" presId="urn:microsoft.com/office/officeart/2005/8/layout/StepDownProcess"/>
     <dgm:cxn modelId="{3C68146D-E881-3F42-A35C-134667D2CDAB}" type="presOf" srcId="{6FCA1679-AA2B-B440-9EAD-A21F6090C174}" destId="{9931B432-E536-6743-92C1-B80C6C9B019E}" srcOrd="0" destOrd="0" presId="urn:microsoft.com/office/officeart/2005/8/layout/StepDownProcess"/>
-    <dgm:cxn modelId="{E64E347A-E17D-E041-A3C0-214883C03D5C}" type="presOf" srcId="{E842E6B5-86F1-994C-A3CD-4163EF618C92}" destId="{C994617E-D512-714E-9B5C-4FF12B3A54FA}" srcOrd="0" destOrd="0" presId="urn:microsoft.com/office/officeart/2005/8/layout/StepDownProcess"/>
     <dgm:cxn modelId="{6DEEAA81-5646-FF4D-88BB-F903FBC378D2}" srcId="{D6FE7EC2-053C-9B42-BC58-84F5BBAE6298}" destId="{8CD7A684-301A-0C45-B23A-EF1042C1D3B7}" srcOrd="0" destOrd="0" parTransId="{188E1AE2-EED4-204A-861C-D8B72414F5F9}" sibTransId="{EB53E50C-900C-8342-AEA1-2A5890323151}"/>
     <dgm:cxn modelId="{A4C7F98C-0B04-C74C-A7EB-AEB18290CDDF}" type="presOf" srcId="{D6FE7EC2-053C-9B42-BC58-84F5BBAE6298}" destId="{9BEC7F32-64D2-0545-BAA4-48674E9BD800}" srcOrd="0" destOrd="0" presId="urn:microsoft.com/office/officeart/2005/8/layout/StepDownProcess"/>
     <dgm:cxn modelId="{5B3ECAC3-C3CF-8947-B808-D9A00A27F2C4}" type="presOf" srcId="{8CD7A684-301A-0C45-B23A-EF1042C1D3B7}" destId="{46FCD5A8-A422-AC4B-983D-D006B99225C5}" srcOrd="0" destOrd="0" presId="urn:microsoft.com/office/officeart/2005/8/layout/StepDownProcess"/>
-    <dgm:cxn modelId="{C014F3E1-774A-124C-8A64-D475C4BACD68}" type="presOf" srcId="{C378DED7-3329-8A47-91B8-8359343AC8E8}" destId="{1D6E2AD2-B925-6F45-B9EE-78B94C3866C6}" srcOrd="0" destOrd="0" presId="urn:microsoft.com/office/officeart/2005/8/layout/StepDownProcess"/>
-    <dgm:cxn modelId="{81E29BF0-AD65-4A43-BE0F-80716203BE85}" srcId="{D6FE7EC2-053C-9B42-BC58-84F5BBAE6298}" destId="{C378DED7-3329-8A47-91B8-8359343AC8E8}" srcOrd="1" destOrd="0" parTransId="{FA6A6187-63B7-4D4D-8836-EF2BB5DFE767}" sibTransId="{FFC10DE8-D7A9-494F-BC10-546049690330}"/>
     <dgm:cxn modelId="{BB1A77F7-64A4-484B-850A-9EF3D59CDFDF}" type="presParOf" srcId="{9BEC7F32-64D2-0545-BAA4-48674E9BD800}" destId="{9E80A387-1A4F-FA46-AD22-4EDDBD0862F9}" srcOrd="0" destOrd="0" presId="urn:microsoft.com/office/officeart/2005/8/layout/StepDownProcess"/>
     <dgm:cxn modelId="{D70C4EE3-E3B1-AB4C-8B93-CA36786DEAF9}" type="presParOf" srcId="{9E80A387-1A4F-FA46-AD22-4EDDBD0862F9}" destId="{DF251B00-F45D-C249-8439-21B285CC4996}" srcOrd="0" destOrd="0" presId="urn:microsoft.com/office/officeart/2005/8/layout/StepDownProcess"/>
     <dgm:cxn modelId="{698049A8-06E4-ED48-839E-C98E499FEAF8}" type="presParOf" srcId="{9E80A387-1A4F-FA46-AD22-4EDDBD0862F9}" destId="{46FCD5A8-A422-AC4B-983D-D006B99225C5}" srcOrd="1" destOrd="0" presId="urn:microsoft.com/office/officeart/2005/8/layout/StepDownProcess"/>
     <dgm:cxn modelId="{F3CAE299-6A08-6749-914D-30DBD68F9CAE}" type="presParOf" srcId="{9E80A387-1A4F-FA46-AD22-4EDDBD0862F9}" destId="{F405B01C-17C3-184F-B4DE-3067B0B50F22}" srcOrd="2" destOrd="0" presId="urn:microsoft.com/office/officeart/2005/8/layout/StepDownProcess"/>
     <dgm:cxn modelId="{CEB27970-793F-8A4E-9C6A-CEA2025662F4}" type="presParOf" srcId="{9BEC7F32-64D2-0545-BAA4-48674E9BD800}" destId="{C9FA9890-02FD-824F-9899-84112F09EB82}" srcOrd="1" destOrd="0" presId="urn:microsoft.com/office/officeart/2005/8/layout/StepDownProcess"/>
-    <dgm:cxn modelId="{0805677B-0CA7-2E46-86A0-9B676C087E6E}" type="presParOf" srcId="{9BEC7F32-64D2-0545-BAA4-48674E9BD800}" destId="{7D6D4E88-39DA-A549-B525-A7049BE6C6C4}" srcOrd="2" destOrd="0" presId="urn:microsoft.com/office/officeart/2005/8/layout/StepDownProcess"/>
-    <dgm:cxn modelId="{A9D37A3B-354C-B94A-AD68-C75D0806EA38}" type="presParOf" srcId="{7D6D4E88-39DA-A549-B525-A7049BE6C6C4}" destId="{04A26806-45B7-DB4B-9CA2-D548A8DBCC75}" srcOrd="0" destOrd="0" presId="urn:microsoft.com/office/officeart/2005/8/layout/StepDownProcess"/>
-    <dgm:cxn modelId="{79B0A37D-B0C0-6A4F-8B89-7CEC3E43C076}" type="presParOf" srcId="{7D6D4E88-39DA-A549-B525-A7049BE6C6C4}" destId="{1D6E2AD2-B925-6F45-B9EE-78B94C3866C6}" srcOrd="1" destOrd="0" presId="urn:microsoft.com/office/officeart/2005/8/layout/StepDownProcess"/>
-    <dgm:cxn modelId="{965E051C-1001-4E43-843C-3FBFD314C056}" type="presParOf" srcId="{7D6D4E88-39DA-A549-B525-A7049BE6C6C4}" destId="{C994617E-D512-714E-9B5C-4FF12B3A54FA}" srcOrd="2" destOrd="0" presId="urn:microsoft.com/office/officeart/2005/8/layout/StepDownProcess"/>
-    <dgm:cxn modelId="{FC7220F9-CF83-7648-AE23-6601260EE256}" type="presParOf" srcId="{9BEC7F32-64D2-0545-BAA4-48674E9BD800}" destId="{5E4680F9-A9EA-D843-84A3-39FD6187A1FF}" srcOrd="3" destOrd="0" presId="urn:microsoft.com/office/officeart/2005/8/layout/StepDownProcess"/>
-    <dgm:cxn modelId="{DC8CC997-5AF8-2E48-9968-798065DD031D}" type="presParOf" srcId="{9BEC7F32-64D2-0545-BAA4-48674E9BD800}" destId="{2F2A50F0-D288-D846-BF63-88598F82A7F8}" srcOrd="4" destOrd="0" presId="urn:microsoft.com/office/officeart/2005/8/layout/StepDownProcess"/>
+    <dgm:cxn modelId="{DC8CC997-5AF8-2E48-9968-798065DD031D}" type="presParOf" srcId="{9BEC7F32-64D2-0545-BAA4-48674E9BD800}" destId="{2F2A50F0-D288-D846-BF63-88598F82A7F8}" srcOrd="2" destOrd="0" presId="urn:microsoft.com/office/officeart/2005/8/layout/StepDownProcess"/>
     <dgm:cxn modelId="{4E552A44-3516-3C4B-A8A7-30EEE3DF6AF2}" type="presParOf" srcId="{2F2A50F0-D288-D846-BF63-88598F82A7F8}" destId="{B3089523-DF16-0B44-9CCD-058D5FD0CF73}" srcOrd="0" destOrd="0" presId="urn:microsoft.com/office/officeart/2005/8/layout/StepDownProcess"/>
     <dgm:cxn modelId="{619F8E81-8395-044D-BA97-D7453DFE76A8}" type="presParOf" srcId="{2F2A50F0-D288-D846-BF63-88598F82A7F8}" destId="{9931B432-E536-6743-92C1-B80C6C9B019E}" srcOrd="1" destOrd="0" presId="urn:microsoft.com/office/officeart/2005/8/layout/StepDownProcess"/>
   </dgm:cxnLst>
@@ -4670,8 +4680,8 @@
       </dsp:nvSpPr>
       <dsp:spPr>
         <a:xfrm rot="5400000">
-          <a:off x="689282" y="1173455"/>
-          <a:ext cx="871846" cy="694445"/>
+          <a:off x="695679" y="1666586"/>
+          <a:ext cx="1346147" cy="1049176"/>
         </a:xfrm>
         <a:prstGeom prst="bentUpArrow">
           <a:avLst/>
@@ -4719,8 +4729,8 @@
       </dsp:nvSpPr>
       <dsp:spPr>
         <a:xfrm>
-          <a:off x="602115" y="453598"/>
-          <a:ext cx="4661753" cy="561490"/>
+          <a:off x="2" y="669861"/>
+          <a:ext cx="6580673" cy="792617"/>
         </a:xfrm>
         <a:prstGeom prst="roundRect">
           <a:avLst>
@@ -4764,12 +4774,12 @@
         </a:fontRef>
       </dsp:style>
       <dsp:txBody>
-        <a:bodyPr spcFirstLastPara="0" vert="horz" wrap="square" lIns="26670" tIns="26670" rIns="26670" bIns="26670" numCol="1" spcCol="1270" anchor="ctr" anchorCtr="0">
+        <a:bodyPr spcFirstLastPara="0" vert="horz" wrap="square" lIns="22860" tIns="22860" rIns="22860" bIns="22860" numCol="1" spcCol="1270" anchor="ctr" anchorCtr="0">
           <a:noAutofit/>
         </a:bodyPr>
         <a:lstStyle/>
         <a:p>
-          <a:pPr marL="0" lvl="0" indent="0" algn="ctr" defTabSz="311150">
+          <a:pPr marL="0" lvl="0" indent="0" algn="ctr" defTabSz="266700">
             <a:lnSpc>
               <a:spcPct val="90000"/>
             </a:lnSpc>
@@ -4782,55 +4792,55 @@
             <a:buNone/>
           </a:pPr>
           <a:r>
-            <a:rPr lang="en-US" altLang="zh-CN" sz="700" kern="1200"/>
+            <a:rPr lang="en-US" altLang="zh-CN" sz="600" kern="1200"/>
             <a:t>initiates</a:t>
           </a:r>
           <a:r>
-            <a:rPr lang="zh-CN" altLang="en-US" sz="700" kern="1200"/>
-            <a:t> </a:t>
-          </a:r>
-          <a:r>
-            <a:rPr lang="en-US" altLang="zh-CN" sz="700" kern="1200"/>
+            <a:rPr lang="zh-CN" altLang="en-US" sz="600" kern="1200"/>
+            <a:t> </a:t>
+          </a:r>
+          <a:r>
+            <a:rPr lang="en-US" altLang="zh-CN" sz="600" kern="1200"/>
             <a:t>sub</a:t>
           </a:r>
           <a:r>
-            <a:rPr lang="zh-CN" altLang="en-US" sz="700" kern="1200"/>
-            <a:t> </a:t>
-          </a:r>
-          <a:r>
-            <a:rPr lang="en-US" altLang="zh-CN" sz="700" kern="1200"/>
+            <a:rPr lang="zh-CN" altLang="en-US" sz="600" kern="1200"/>
+            <a:t> </a:t>
+          </a:r>
+          <a:r>
+            <a:rPr lang="en-US" altLang="zh-CN" sz="600" kern="1200"/>
             <a:t>account</a:t>
           </a:r>
           <a:r>
-            <a:rPr lang="zh-CN" altLang="en-US" sz="700" kern="1200"/>
-            <a:t> </a:t>
-          </a:r>
-          <a:r>
-            <a:rPr lang="en-US" altLang="zh-CN" sz="700" kern="1200"/>
+            <a:rPr lang="zh-CN" altLang="en-US" sz="600" kern="1200"/>
+            <a:t> </a:t>
+          </a:r>
+          <a:r>
+            <a:rPr lang="en-US" altLang="zh-CN" sz="600" kern="1200"/>
             <a:t>KT_ledger</a:t>
           </a:r>
           <a:r>
-            <a:rPr lang="zh-CN" altLang="en-US" sz="700" kern="1200"/>
-            <a:t> </a:t>
-          </a:r>
-          <a:r>
-            <a:rPr lang="en-US" altLang="zh-CN" sz="700" kern="1200"/>
+            <a:rPr lang="zh-CN" altLang="en-US" sz="600" kern="1200"/>
+            <a:t> </a:t>
+          </a:r>
+          <a:r>
+            <a:rPr lang="en-US" altLang="zh-CN" sz="600" kern="1200"/>
             <a:t>and</a:t>
           </a:r>
           <a:r>
-            <a:rPr lang="zh-CN" altLang="en-US" sz="700" kern="1200"/>
-            <a:t> </a:t>
-          </a:r>
-          <a:r>
-            <a:rPr lang="en-US" altLang="en-US" sz="700" kern="1200"/>
+            <a:rPr lang="zh-CN" altLang="en-US" sz="600" kern="1200"/>
+            <a:t> </a:t>
+          </a:r>
+          <a:r>
+            <a:rPr lang="en-US" altLang="en-US" sz="600" kern="1200"/>
             <a:t>Kt_token</a:t>
           </a:r>
-          <a:endParaRPr lang="en-US" sz="700" kern="1200"/>
+          <a:endParaRPr lang="en-US" sz="600" kern="1200"/>
         </a:p>
       </dsp:txBody>
       <dsp:txXfrm>
-        <a:off x="629530" y="481013"/>
-        <a:ext cx="4606923" cy="506660"/>
+        <a:off x="38701" y="708560"/>
+        <a:ext cx="6503275" cy="715219"/>
       </dsp:txXfrm>
     </dsp:sp>
     <dsp:sp modelId="{F405B01C-17C3-184F-B4DE-3067B0B50F22}">
@@ -4840,8 +4850,8 @@
       </dsp:nvSpPr>
       <dsp:spPr>
         <a:xfrm>
-          <a:off x="4555041" y="1"/>
-          <a:ext cx="1871155" cy="333581"/>
+          <a:off x="3949919" y="14558"/>
+          <a:ext cx="2641380" cy="470894"/>
         </a:xfrm>
         <a:prstGeom prst="rect">
           <a:avLst/>
@@ -4914,68 +4924,19 @@
         </a:p>
       </dsp:txBody>
       <dsp:txXfrm>
-        <a:off x="4555041" y="1"/>
-        <a:ext cx="1871155" cy="333581"/>
+        <a:off x="3949919" y="14558"/>
+        <a:ext cx="2641380" cy="470894"/>
       </dsp:txXfrm>
     </dsp:sp>
-    <dsp:sp modelId="{04A26806-45B7-DB4B-9CA2-D548A8DBCC75}">
-      <dsp:nvSpPr>
-        <dsp:cNvPr id="0" name=""/>
-        <dsp:cNvSpPr/>
-      </dsp:nvSpPr>
-      <dsp:spPr>
-        <a:xfrm rot="16200000" flipH="1" flipV="1">
-          <a:off x="2355158" y="5834959"/>
-          <a:ext cx="971137" cy="1227352"/>
-        </a:xfrm>
-        <a:prstGeom prst="bentUpArrow">
-          <a:avLst/>
-        </a:prstGeom>
-        <a:solidFill>
-          <a:schemeClr val="accent1">
-            <a:tint val="50000"/>
-            <a:hueOff val="0"/>
-            <a:satOff val="0"/>
-            <a:lumOff val="0"/>
-            <a:alphaOff val="0"/>
-          </a:schemeClr>
-        </a:solidFill>
-        <a:ln w="12700" cap="flat" cmpd="sng" algn="ctr">
-          <a:solidFill>
-            <a:schemeClr val="lt1">
-              <a:hueOff val="0"/>
-              <a:satOff val="0"/>
-              <a:lumOff val="0"/>
-              <a:alphaOff val="0"/>
-            </a:schemeClr>
-          </a:solidFill>
-          <a:prstDash val="solid"/>
-          <a:miter lim="800000"/>
-        </a:ln>
-        <a:effectLst/>
-      </dsp:spPr>
-      <dsp:style>
-        <a:lnRef idx="2">
-          <a:scrgbClr r="0" g="0" b="0"/>
-        </a:lnRef>
-        <a:fillRef idx="1">
-          <a:scrgbClr r="0" g="0" b="0"/>
-        </a:fillRef>
-        <a:effectRef idx="0">
-          <a:scrgbClr r="0" g="0" b="0"/>
-        </a:effectRef>
-        <a:fontRef idx="minor"/>
-      </dsp:style>
-    </dsp:sp>
-    <dsp:sp modelId="{1D6E2AD2-B925-6F45-B9EE-78B94C3866C6}">
+    <dsp:sp modelId="{B3089523-DF16-0B44-9CCD-058D5FD0CF73}">
       <dsp:nvSpPr>
         <dsp:cNvPr id="0" name=""/>
         <dsp:cNvSpPr/>
       </dsp:nvSpPr>
       <dsp:spPr>
         <a:xfrm>
-          <a:off x="3804002" y="5298152"/>
-          <a:ext cx="1620890" cy="2766347"/>
+          <a:off x="2348678" y="1827677"/>
+          <a:ext cx="1665865" cy="4262896"/>
         </a:xfrm>
         <a:prstGeom prst="roundRect">
           <a:avLst>
@@ -5019,12 +4980,12 @@
         </a:fontRef>
       </dsp:style>
       <dsp:txBody>
-        <a:bodyPr spcFirstLastPara="0" vert="horz" wrap="square" lIns="26670" tIns="26670" rIns="26670" bIns="26670" numCol="1" spcCol="1270" anchor="ctr" anchorCtr="0">
+        <a:bodyPr spcFirstLastPara="0" vert="horz" wrap="square" lIns="22860" tIns="22860" rIns="22860" bIns="22860" numCol="1" spcCol="1270" anchor="ctr" anchorCtr="0">
           <a:noAutofit/>
         </a:bodyPr>
         <a:lstStyle/>
         <a:p>
-          <a:pPr marL="0" lvl="0" indent="0" algn="ctr" defTabSz="311150">
+          <a:pPr marL="0" lvl="0" indent="0" algn="ctr" defTabSz="266700">
             <a:lnSpc>
               <a:spcPct val="90000"/>
             </a:lnSpc>
@@ -5037,20 +4998,68 @@
             <a:buNone/>
           </a:pPr>
           <a:r>
-            <a:rPr lang="en-US" altLang="zh-CN" sz="700" kern="1200"/>
-            <a:t>Modified</a:t>
-          </a:r>
-          <a:r>
-            <a:rPr lang="zh-CN" altLang="en-US" sz="700" kern="1200"/>
-            <a:t> </a:t>
-          </a:r>
-          <a:r>
-            <a:rPr lang="en-US" altLang="zh-CN" sz="700" kern="1200"/>
-            <a:t>token system, something similar to FA1.2;</a:t>
+            <a:rPr lang="en-US" altLang="zh-CN" sz="600" kern="1200"/>
+            <a:t>The</a:t>
+          </a:r>
+          <a:r>
+            <a:rPr lang="zh-CN" altLang="en-US" sz="600" kern="1200"/>
+            <a:t> </a:t>
+          </a:r>
+          <a:r>
+            <a:rPr lang="en-US" altLang="zh-CN" sz="600" kern="1200"/>
+            <a:t>management</a:t>
+          </a:r>
+          <a:r>
+            <a:rPr lang="zh-CN" altLang="en-US" sz="600" kern="1200"/>
+            <a:t> </a:t>
+          </a:r>
+          <a:r>
+            <a:rPr lang="en-US" altLang="zh-CN" sz="600" kern="1200"/>
+            <a:t>system</a:t>
+          </a:r>
+          <a:r>
+            <a:rPr lang="zh-CN" altLang="en-US" sz="600" kern="1200"/>
+            <a:t>  </a:t>
+          </a:r>
+          <a:r>
+            <a:rPr lang="en-US" altLang="zh-CN" sz="600" kern="1200"/>
+            <a:t>is</a:t>
+          </a:r>
+          <a:r>
+            <a:rPr lang="zh-CN" altLang="en-US" sz="600" kern="1200"/>
+            <a:t> </a:t>
+          </a:r>
+          <a:r>
+            <a:rPr lang="en-US" altLang="zh-CN" sz="600" kern="1200"/>
+            <a:t>built</a:t>
+          </a:r>
+          <a:r>
+            <a:rPr lang="zh-CN" altLang="en-US" sz="600" kern="1200"/>
+            <a:t> </a:t>
+          </a:r>
+          <a:r>
+            <a:rPr lang="en-US" altLang="zh-CN" sz="600" kern="1200"/>
+            <a:t>upon</a:t>
+          </a:r>
+          <a:r>
+            <a:rPr lang="zh-CN" altLang="en-US" sz="600" kern="1200"/>
+            <a:t> </a:t>
+          </a:r>
+          <a:r>
+            <a:rPr lang="en-US" altLang="zh-CN" sz="600" kern="1200"/>
+            <a:t>FA1.2</a:t>
+          </a:r>
+          <a:r>
+            <a:rPr lang="zh-CN" altLang="en-US" sz="600" kern="1200"/>
+            <a:t> </a:t>
+          </a:r>
+          <a:r>
+            <a:rPr lang="en-US" altLang="zh-CN" sz="600" kern="1200"/>
+            <a:t>standard;</a:t>
           </a:r>
         </a:p>
         <a:p>
-          <a:pPr marL="0" lvl="0" indent="0" algn="ctr" defTabSz="311150">
+          <a:pPr marL="0" lvl="0" indent="0" algn="ctr" defTabSz="266700">
             <a:lnSpc>
               <a:spcPct val="90000"/>
             </a:lnSpc>
@@ -5062,23 +5071,819 @@
             </a:spcAft>
             <a:buNone/>
           </a:pPr>
-          <a:endParaRPr lang="en-US" sz="700" kern="1200"/>
+          <a:endParaRPr lang="en-US" altLang="zh-CN" sz="600" kern="1200"/>
+        </a:p>
+        <a:p>
+          <a:pPr marL="0" lvl="0" indent="0" algn="ctr" defTabSz="266700">
+            <a:lnSpc>
+              <a:spcPct val="90000"/>
+            </a:lnSpc>
+            <a:spcBef>
+              <a:spcPct val="0"/>
+            </a:spcBef>
+            <a:spcAft>
+              <a:spcPct val="35000"/>
+            </a:spcAft>
+            <a:buNone/>
+          </a:pPr>
+          <a:r>
+            <a:rPr lang="en-US" altLang="zh-CN" sz="600" kern="1200"/>
+            <a:t>a.Storage:</a:t>
+          </a:r>
+          <a:r>
+            <a:rPr lang="zh-CN" altLang="en-US" sz="600" kern="1200"/>
+            <a:t> </a:t>
+          </a:r>
+          <a:endParaRPr lang="en-US" altLang="zh-CN" sz="600" kern="1200"/>
+        </a:p>
+        <a:p>
+          <a:pPr marL="0" lvl="0" indent="0" algn="ctr" defTabSz="266700">
+            <a:lnSpc>
+              <a:spcPct val="90000"/>
+            </a:lnSpc>
+            <a:spcBef>
+              <a:spcPct val="0"/>
+            </a:spcBef>
+            <a:spcAft>
+              <a:spcPct val="35000"/>
+            </a:spcAft>
+            <a:buNone/>
+          </a:pPr>
+          <a:r>
+            <a:rPr lang="en-US" altLang="zh-CN" sz="600" kern="1200"/>
+            <a:t>totalSupply:</a:t>
+          </a:r>
+          <a:r>
+            <a:rPr lang="zh-CN" altLang="en-US" sz="600" kern="1200"/>
+            <a:t> </a:t>
+          </a:r>
+          <a:r>
+            <a:rPr lang="en-US" altLang="zh-CN" sz="600" kern="1200"/>
+            <a:t>nat;</a:t>
+          </a:r>
+        </a:p>
+        <a:p>
+          <a:pPr marL="0" lvl="0" indent="0" algn="ctr" defTabSz="266700">
+            <a:lnSpc>
+              <a:spcPct val="90000"/>
+            </a:lnSpc>
+            <a:spcBef>
+              <a:spcPct val="0"/>
+            </a:spcBef>
+            <a:spcAft>
+              <a:spcPct val="35000"/>
+            </a:spcAft>
+            <a:buNone/>
+          </a:pPr>
+          <a:r>
+            <a:rPr lang="en-US" altLang="zh-CN" sz="600" kern="1200"/>
+            <a:t>totalCredit:</a:t>
+          </a:r>
+          <a:r>
+            <a:rPr lang="zh-CN" altLang="en-US" sz="600" kern="1200"/>
+            <a:t> </a:t>
+          </a:r>
+          <a:r>
+            <a:rPr lang="en-US" altLang="zh-CN" sz="600" kern="1200"/>
+            <a:t>nat;</a:t>
+          </a:r>
+        </a:p>
+        <a:p>
+          <a:pPr marL="0" lvl="0" indent="0" algn="ctr" defTabSz="266700">
+            <a:lnSpc>
+              <a:spcPct val="90000"/>
+            </a:lnSpc>
+            <a:spcBef>
+              <a:spcPct val="0"/>
+            </a:spcBef>
+            <a:spcAft>
+              <a:spcPct val="35000"/>
+            </a:spcAft>
+            <a:buNone/>
+          </a:pPr>
+          <a:r>
+            <a:rPr lang="en-US" altLang="zh-CN" sz="600" kern="1200"/>
+            <a:t>interest</a:t>
+          </a:r>
+          <a:r>
+            <a:rPr lang="zh-CN" altLang="en-US" sz="600" kern="1200"/>
+            <a:t> </a:t>
+          </a:r>
+          <a:r>
+            <a:rPr lang="en-US" altLang="zh-CN" sz="600" kern="1200"/>
+            <a:t>rate:</a:t>
+          </a:r>
+          <a:r>
+            <a:rPr lang="zh-CN" altLang="en-US" sz="600" kern="1200"/>
+            <a:t> </a:t>
+          </a:r>
+          <a:r>
+            <a:rPr lang="en-US" altLang="zh-CN" sz="600" kern="1200"/>
+            <a:t>float</a:t>
+          </a:r>
+          <a:r>
+            <a:rPr lang="zh-CN" altLang="en-US" sz="600" kern="1200"/>
+            <a:t> </a:t>
+          </a:r>
+          <a:r>
+            <a:rPr lang="en-US" altLang="zh-CN" sz="600" kern="1200"/>
+            <a:t>(in</a:t>
+          </a:r>
+          <a:r>
+            <a:rPr lang="zh-CN" altLang="en-US" sz="600" kern="1200"/>
+            <a:t> </a:t>
+          </a:r>
+          <a:r>
+            <a:rPr lang="en-US" altLang="zh-CN" sz="600" kern="1200"/>
+            <a:t>ligo</a:t>
+          </a:r>
+          <a:r>
+            <a:rPr lang="zh-CN" altLang="en-US" sz="600" kern="1200"/>
+            <a:t> </a:t>
+          </a:r>
+          <a:r>
+            <a:rPr lang="en-US" altLang="zh-CN" sz="600" kern="1200"/>
+            <a:t>it's</a:t>
+          </a:r>
+          <a:r>
+            <a:rPr lang="zh-CN" altLang="en-US" sz="600" kern="1200"/>
+            <a:t> </a:t>
+          </a:r>
+          <a:r>
+            <a:rPr lang="en-US" altLang="zh-CN" sz="600" kern="1200"/>
+            <a:t>tez)</a:t>
+          </a:r>
+        </a:p>
+        <a:p>
+          <a:pPr marL="0" lvl="0" indent="0" algn="ctr" defTabSz="266700">
+            <a:lnSpc>
+              <a:spcPct val="90000"/>
+            </a:lnSpc>
+            <a:spcBef>
+              <a:spcPct val="0"/>
+            </a:spcBef>
+            <a:spcAft>
+              <a:spcPct val="35000"/>
+            </a:spcAft>
+            <a:buNone/>
+          </a:pPr>
+          <a:r>
+            <a:rPr lang="en-US" altLang="zh-CN" sz="600" kern="1200"/>
+            <a:t>credit</a:t>
+          </a:r>
+          <a:r>
+            <a:rPr lang="zh-CN" altLang="en-US" sz="600" kern="1200"/>
+            <a:t> </a:t>
+          </a:r>
+          <a:r>
+            <a:rPr lang="en-US" altLang="zh-CN" sz="600" kern="1200"/>
+            <a:t>info:</a:t>
+          </a:r>
+          <a:r>
+            <a:rPr lang="zh-CN" altLang="en-US" sz="600" kern="1200"/>
+            <a:t> </a:t>
+          </a:r>
+          <a:r>
+            <a:rPr lang="en-US" altLang="zh-CN" sz="600" kern="1200"/>
+            <a:t>map(address,</a:t>
+          </a:r>
+          <a:r>
+            <a:rPr lang="zh-CN" altLang="en-US" sz="600" kern="1200"/>
+            <a:t> *</a:t>
+          </a:r>
+          <a:r>
+            <a:rPr lang="en-US" altLang="zh-CN" sz="600" kern="1200"/>
+            <a:t>record)</a:t>
+          </a:r>
+        </a:p>
+        <a:p>
+          <a:pPr marL="0" lvl="0" indent="0" algn="ctr" defTabSz="266700">
+            <a:lnSpc>
+              <a:spcPct val="90000"/>
+            </a:lnSpc>
+            <a:spcBef>
+              <a:spcPct val="0"/>
+            </a:spcBef>
+            <a:spcAft>
+              <a:spcPct val="35000"/>
+            </a:spcAft>
+            <a:buNone/>
+          </a:pPr>
+          <a:r>
+            <a:rPr lang="en-US" altLang="zh-CN" sz="600" kern="1200"/>
+            <a:t>token</a:t>
+          </a:r>
+          <a:r>
+            <a:rPr lang="zh-CN" altLang="en-US" sz="600" kern="1200"/>
+            <a:t> </a:t>
+          </a:r>
+          <a:r>
+            <a:rPr lang="en-US" altLang="zh-CN" sz="600" kern="1200"/>
+            <a:t>ledger:</a:t>
+          </a:r>
+          <a:r>
+            <a:rPr lang="zh-CN" altLang="en-US" sz="600" kern="1200"/>
+            <a:t> </a:t>
+          </a:r>
+          <a:r>
+            <a:rPr lang="en-US" altLang="zh-CN" sz="600" kern="1200"/>
+            <a:t>big_map(address,</a:t>
+          </a:r>
+          <a:r>
+            <a:rPr lang="zh-CN" altLang="en-US" sz="600" kern="1200"/>
+            <a:t> *</a:t>
+          </a:r>
+          <a:r>
+            <a:rPr lang="en-US" altLang="zh-CN" sz="600" kern="1200"/>
+            <a:t>record1)</a:t>
+          </a:r>
+        </a:p>
+        <a:p>
+          <a:pPr marL="0" lvl="0" indent="0" algn="ctr" defTabSz="266700">
+            <a:lnSpc>
+              <a:spcPct val="90000"/>
+            </a:lnSpc>
+            <a:spcBef>
+              <a:spcPct val="0"/>
+            </a:spcBef>
+            <a:spcAft>
+              <a:spcPct val="35000"/>
+            </a:spcAft>
+            <a:buNone/>
+          </a:pPr>
+          <a:endParaRPr lang="en-US" altLang="zh-CN" sz="600" kern="1200"/>
+        </a:p>
+        <a:p>
+          <a:pPr marL="0" lvl="0" indent="0" algn="ctr" defTabSz="266700">
+            <a:lnSpc>
+              <a:spcPct val="90000"/>
+            </a:lnSpc>
+            <a:spcBef>
+              <a:spcPct val="0"/>
+            </a:spcBef>
+            <a:spcAft>
+              <a:spcPct val="35000"/>
+            </a:spcAft>
+            <a:buNone/>
+          </a:pPr>
+          <a:r>
+            <a:rPr lang="en-US" altLang="zh-CN" sz="600" kern="1200"/>
+            <a:t>b.</a:t>
+          </a:r>
+          <a:r>
+            <a:rPr lang="zh-CN" altLang="en-US" sz="600" kern="1200"/>
+            <a:t> </a:t>
+          </a:r>
+          <a:r>
+            <a:rPr lang="en-US" altLang="zh-CN" sz="600" kern="1200"/>
+            <a:t>entry</a:t>
+          </a:r>
+          <a:r>
+            <a:rPr lang="zh-CN" altLang="en-US" sz="600" kern="1200"/>
+            <a:t> </a:t>
+          </a:r>
+          <a:r>
+            <a:rPr lang="en-US" altLang="zh-CN" sz="600" kern="1200"/>
+            <a:t>point:</a:t>
+          </a:r>
+        </a:p>
+        <a:p>
+          <a:pPr marL="0" lvl="0" indent="0" algn="ctr" defTabSz="266700">
+            <a:lnSpc>
+              <a:spcPct val="90000"/>
+            </a:lnSpc>
+            <a:spcBef>
+              <a:spcPct val="0"/>
+            </a:spcBef>
+            <a:spcAft>
+              <a:spcPct val="35000"/>
+            </a:spcAft>
+            <a:buNone/>
+          </a:pPr>
+          <a:r>
+            <a:rPr lang="en-US" altLang="zh-CN" sz="600" kern="1200"/>
+            <a:t>addCreditor(address,</a:t>
+          </a:r>
+          <a:r>
+            <a:rPr lang="zh-CN" altLang="en-US" sz="600" kern="1200"/>
+            <a:t> </a:t>
+          </a:r>
+          <a:r>
+            <a:rPr lang="en-US" altLang="zh-CN" sz="600" kern="1200"/>
+            <a:t>nat,int,tez)</a:t>
+          </a:r>
+        </a:p>
+        <a:p>
+          <a:pPr marL="0" lvl="0" indent="0" algn="ctr" defTabSz="266700">
+            <a:lnSpc>
+              <a:spcPct val="90000"/>
+            </a:lnSpc>
+            <a:spcBef>
+              <a:spcPct val="0"/>
+            </a:spcBef>
+            <a:spcAft>
+              <a:spcPct val="35000"/>
+            </a:spcAft>
+            <a:buNone/>
+          </a:pPr>
+          <a:r>
+            <a:rPr lang="en-US" altLang="zh-CN" sz="600" kern="1200"/>
+            <a:t>modifyOwnership(</a:t>
+          </a:r>
+          <a:r>
+            <a:rPr lang="en-US" sz="600" b="0" kern="1200"/>
+            <a:t>address </a:t>
+          </a:r>
+          <a:r>
+            <a:rPr lang="en-US" altLang="zh-CN" sz="600" b="0" kern="1200"/>
+            <a:t>,</a:t>
+          </a:r>
+          <a:r>
+            <a:rPr lang="en-US" sz="600" b="0" kern="1200"/>
+            <a:t>timestamp </a:t>
+          </a:r>
+          <a:r>
+            <a:rPr lang="en-US" altLang="zh-CN" sz="600" b="0" kern="1200"/>
+            <a:t>,</a:t>
+          </a:r>
+          <a:r>
+            <a:rPr lang="en-US" sz="600" b="0" kern="1200"/>
+            <a:t>tez</a:t>
+          </a:r>
+          <a:r>
+            <a:rPr lang="en-US" altLang="zh-CN" sz="600" b="0" kern="1200"/>
+            <a:t>)</a:t>
+          </a:r>
+          <a:endParaRPr lang="en-US" altLang="zh-CN" sz="600" kern="1200"/>
+        </a:p>
+        <a:p>
+          <a:pPr marL="0" lvl="0" indent="0" algn="ctr" defTabSz="266700">
+            <a:lnSpc>
+              <a:spcPct val="90000"/>
+            </a:lnSpc>
+            <a:spcBef>
+              <a:spcPct val="0"/>
+            </a:spcBef>
+            <a:spcAft>
+              <a:spcPct val="35000"/>
+            </a:spcAft>
+            <a:buNone/>
+          </a:pPr>
+          <a:r>
+            <a:rPr lang="en-US" altLang="zh-CN" sz="600" kern="1200"/>
+            <a:t>checkPoint()</a:t>
+          </a:r>
+        </a:p>
+        <a:p>
+          <a:pPr marL="0" lvl="0" indent="0" algn="ctr" defTabSz="266700">
+            <a:lnSpc>
+              <a:spcPct val="90000"/>
+            </a:lnSpc>
+            <a:spcBef>
+              <a:spcPct val="0"/>
+            </a:spcBef>
+            <a:spcAft>
+              <a:spcPct val="35000"/>
+            </a:spcAft>
+            <a:buNone/>
+          </a:pPr>
+          <a:r>
+            <a:rPr lang="en-US" altLang="zh-CN" sz="600" kern="1200"/>
+            <a:t>_removeCreditor(timestamp)</a:t>
+          </a:r>
+        </a:p>
+        <a:p>
+          <a:pPr marL="0" lvl="0" indent="0" algn="ctr" defTabSz="266700">
+            <a:lnSpc>
+              <a:spcPct val="90000"/>
+            </a:lnSpc>
+            <a:spcBef>
+              <a:spcPct val="0"/>
+            </a:spcBef>
+            <a:spcAft>
+              <a:spcPct val="35000"/>
+            </a:spcAft>
+            <a:buNone/>
+          </a:pPr>
+          <a:r>
+            <a:rPr lang="en-US" altLang="zh-CN" sz="600" kern="1200"/>
+            <a:t>_TokenTransfer(Kt_token</a:t>
+          </a:r>
+          <a:r>
+            <a:rPr lang="zh-CN" altLang="en-US" sz="600" kern="1200"/>
+            <a:t> </a:t>
+          </a:r>
+          <a:r>
+            <a:rPr lang="en-US" altLang="zh-CN" sz="600" kern="1200"/>
+            <a:t>entry</a:t>
+          </a:r>
+          <a:r>
+            <a:rPr lang="zh-CN" altLang="en-US" sz="600" kern="1200"/>
+            <a:t> </a:t>
+          </a:r>
+          <a:r>
+            <a:rPr lang="en-US" altLang="zh-CN" sz="600" kern="1200"/>
+            <a:t>point)</a:t>
+          </a:r>
+        </a:p>
+        <a:p>
+          <a:pPr marL="0" lvl="0" indent="0" algn="ctr" defTabSz="266700">
+            <a:lnSpc>
+              <a:spcPct val="90000"/>
+            </a:lnSpc>
+            <a:spcBef>
+              <a:spcPct val="0"/>
+            </a:spcBef>
+            <a:spcAft>
+              <a:spcPct val="35000"/>
+            </a:spcAft>
+            <a:buNone/>
+          </a:pPr>
+          <a:r>
+            <a:rPr lang="en-US" altLang="zh-CN" sz="600" kern="1200"/>
+            <a:t>checkPoint()</a:t>
+          </a:r>
+        </a:p>
+        <a:p>
+          <a:pPr marL="0" lvl="0" indent="0" algn="ctr" defTabSz="266700">
+            <a:lnSpc>
+              <a:spcPct val="90000"/>
+            </a:lnSpc>
+            <a:spcBef>
+              <a:spcPct val="0"/>
+            </a:spcBef>
+            <a:spcAft>
+              <a:spcPct val="35000"/>
+            </a:spcAft>
+            <a:buNone/>
+          </a:pPr>
+          <a:r>
+            <a:rPr lang="en-US" altLang="zh-CN" sz="600" kern="1200"/>
+            <a:t>set</a:t>
+          </a:r>
+          <a:r>
+            <a:rPr lang="zh-CN" altLang="en-US" sz="600" kern="1200"/>
+            <a:t> </a:t>
+          </a:r>
+          <a:r>
+            <a:rPr lang="en-US" altLang="zh-CN" sz="600" kern="1200"/>
+            <a:t>aside</a:t>
+          </a:r>
+          <a:r>
+            <a:rPr lang="zh-CN" altLang="en-US" sz="600" kern="1200"/>
+            <a:t> </a:t>
+          </a:r>
+          <a:r>
+            <a:rPr lang="en-US" altLang="zh-CN" sz="600" kern="1200"/>
+            <a:t>above</a:t>
+          </a:r>
+          <a:r>
+            <a:rPr lang="zh-CN" altLang="en-US" sz="600" kern="1200"/>
+            <a:t> </a:t>
+          </a:r>
+          <a:r>
+            <a:rPr lang="en-US" altLang="zh-CN" sz="600" kern="1200"/>
+            <a:t>ledger</a:t>
+          </a:r>
+          <a:r>
+            <a:rPr lang="zh-CN" altLang="en-US" sz="600" kern="1200"/>
+            <a:t> </a:t>
+          </a:r>
+          <a:r>
+            <a:rPr lang="en-US" altLang="zh-CN" sz="600" kern="1200"/>
+            <a:t>function</a:t>
+          </a:r>
+          <a:r>
+            <a:rPr lang="zh-CN" altLang="en-US" sz="600" kern="1200"/>
+            <a:t> </a:t>
+          </a:r>
+          <a:r>
+            <a:rPr lang="en-US" altLang="zh-CN" sz="600" kern="1200"/>
+            <a:t>part,</a:t>
+          </a:r>
+        </a:p>
+        <a:p>
+          <a:pPr marL="0" lvl="0" indent="0" algn="ctr" defTabSz="266700">
+            <a:lnSpc>
+              <a:spcPct val="90000"/>
+            </a:lnSpc>
+            <a:spcBef>
+              <a:spcPct val="0"/>
+            </a:spcBef>
+            <a:spcAft>
+              <a:spcPct val="35000"/>
+            </a:spcAft>
+            <a:buNone/>
+          </a:pPr>
+          <a:r>
+            <a:rPr lang="en-US" altLang="zh-CN" sz="600" kern="1200"/>
+            <a:t>approve,</a:t>
+          </a:r>
+          <a:r>
+            <a:rPr lang="zh-CN" altLang="en-US" sz="600" kern="1200"/>
+            <a:t> </a:t>
+          </a:r>
+          <a:r>
+            <a:rPr lang="en-US" altLang="zh-CN" sz="600" kern="1200"/>
+            <a:t>transfer,</a:t>
+          </a:r>
+          <a:r>
+            <a:rPr lang="zh-CN" altLang="en-US" sz="600" kern="1200"/>
+            <a:t> </a:t>
+          </a:r>
+          <a:r>
+            <a:rPr lang="en-US" altLang="zh-CN" sz="600" kern="1200"/>
+            <a:t>mint</a:t>
+          </a:r>
+          <a:r>
+            <a:rPr lang="zh-CN" altLang="en-US" sz="600" kern="1200"/>
+            <a:t> </a:t>
+          </a:r>
+          <a:r>
+            <a:rPr lang="en-US" altLang="zh-CN" sz="600" kern="1200"/>
+            <a:t>and</a:t>
+          </a:r>
+          <a:r>
+            <a:rPr lang="zh-CN" altLang="en-US" sz="600" kern="1200"/>
+            <a:t> </a:t>
+          </a:r>
+          <a:r>
+            <a:rPr lang="en-US" altLang="zh-CN" sz="600" kern="1200"/>
+            <a:t>burn</a:t>
+          </a:r>
+          <a:r>
+            <a:rPr lang="zh-CN" altLang="en-US" sz="600" kern="1200"/>
+            <a:t> </a:t>
+          </a:r>
+          <a:r>
+            <a:rPr lang="en-US" altLang="zh-CN" sz="600" kern="1200"/>
+            <a:t>are</a:t>
+          </a:r>
+          <a:r>
+            <a:rPr lang="zh-CN" altLang="en-US" sz="600" kern="1200"/>
+            <a:t> </a:t>
+          </a:r>
+          <a:r>
+            <a:rPr lang="en-US" altLang="zh-CN" sz="600" kern="1200"/>
+            <a:t>from</a:t>
+          </a:r>
+          <a:r>
+            <a:rPr lang="zh-CN" altLang="en-US" sz="600" kern="1200"/>
+            <a:t> </a:t>
+          </a:r>
+          <a:r>
+            <a:rPr lang="en-US" altLang="zh-CN" sz="600" kern="1200"/>
+            <a:t>FA1.2;</a:t>
+          </a:r>
+          <a:r>
+            <a:rPr lang="zh-CN" altLang="en-US" sz="600" kern="1200"/>
+            <a:t> </a:t>
+          </a:r>
+          <a:r>
+            <a:rPr lang="en-US" altLang="zh-CN" sz="600" kern="1200"/>
+            <a:t>This</a:t>
+          </a:r>
+          <a:r>
+            <a:rPr lang="zh-CN" altLang="en-US" sz="600" kern="1200"/>
+            <a:t> </a:t>
+          </a:r>
+          <a:r>
+            <a:rPr lang="en-US" altLang="zh-CN" sz="600" kern="1200"/>
+            <a:t>section</a:t>
+          </a:r>
+          <a:r>
+            <a:rPr lang="zh-CN" altLang="en-US" sz="600" kern="1200"/>
+            <a:t> </a:t>
+          </a:r>
+          <a:r>
+            <a:rPr lang="en-US" altLang="zh-CN" sz="600" kern="1200"/>
+            <a:t>is</a:t>
+          </a:r>
+          <a:r>
+            <a:rPr lang="zh-CN" altLang="en-US" sz="600" kern="1200"/>
+            <a:t> </a:t>
+          </a:r>
+          <a:r>
+            <a:rPr lang="en-US" altLang="zh-CN" sz="600" kern="1200"/>
+            <a:t>token</a:t>
+          </a:r>
+          <a:r>
+            <a:rPr lang="zh-CN" altLang="en-US" sz="600" kern="1200"/>
+            <a:t> </a:t>
+          </a:r>
+          <a:r>
+            <a:rPr lang="en-US" altLang="zh-CN" sz="600" kern="1200"/>
+            <a:t>function</a:t>
+          </a:r>
+          <a:r>
+            <a:rPr lang="zh-CN" altLang="en-US" sz="600" kern="1200"/>
+            <a:t> </a:t>
+          </a:r>
+          <a:r>
+            <a:rPr lang="en-US" altLang="zh-CN" sz="600" kern="1200"/>
+            <a:t>part;</a:t>
+          </a:r>
+        </a:p>
+        <a:p>
+          <a:pPr marL="0" lvl="0" indent="0" algn="ctr" defTabSz="266700">
+            <a:lnSpc>
+              <a:spcPct val="90000"/>
+            </a:lnSpc>
+            <a:spcBef>
+              <a:spcPct val="0"/>
+            </a:spcBef>
+            <a:spcAft>
+              <a:spcPct val="35000"/>
+            </a:spcAft>
+            <a:buNone/>
+          </a:pPr>
+          <a:endParaRPr lang="en-US" altLang="zh-CN" sz="600" kern="1200"/>
+        </a:p>
+        <a:p>
+          <a:pPr marL="0" lvl="0" indent="0" algn="ctr" defTabSz="266700">
+            <a:lnSpc>
+              <a:spcPct val="90000"/>
+            </a:lnSpc>
+            <a:spcBef>
+              <a:spcPct val="0"/>
+            </a:spcBef>
+            <a:spcAft>
+              <a:spcPct val="35000"/>
+            </a:spcAft>
+            <a:buNone/>
+          </a:pPr>
+          <a:r>
+            <a:rPr lang="zh-CN" altLang="en-US" sz="600" kern="1200"/>
+            <a:t>*</a:t>
+          </a:r>
+          <a:r>
+            <a:rPr lang="en-US" altLang="zh-CN" sz="600" kern="1200"/>
+            <a:t>record</a:t>
+          </a:r>
+          <a:r>
+            <a:rPr lang="zh-CN" altLang="en-US" sz="600" kern="1200"/>
+            <a:t> </a:t>
+          </a:r>
+          <a:r>
+            <a:rPr lang="en-US" altLang="zh-CN" sz="600" kern="1200"/>
+            <a:t>contains</a:t>
+          </a:r>
+          <a:r>
+            <a:rPr lang="zh-CN" altLang="en-US" sz="600" kern="1200"/>
+            <a:t>  </a:t>
+          </a:r>
+          <a:r>
+            <a:rPr lang="en-US" altLang="zh-CN" sz="600" kern="1200"/>
+            <a:t>lending</a:t>
+          </a:r>
+          <a:r>
+            <a:rPr lang="zh-CN" altLang="en-US" sz="600" kern="1200"/>
+            <a:t> </a:t>
+          </a:r>
+          <a:r>
+            <a:rPr lang="en-US" altLang="zh-CN" sz="600" kern="1200"/>
+            <a:t>amount,</a:t>
+          </a:r>
+          <a:r>
+            <a:rPr lang="zh-CN" altLang="en-US" sz="600" kern="1200"/>
+            <a:t> </a:t>
+          </a:r>
+          <a:r>
+            <a:rPr lang="en-US" altLang="zh-CN" sz="600" kern="1200"/>
+            <a:t>start</a:t>
+          </a:r>
+          <a:r>
+            <a:rPr lang="zh-CN" altLang="en-US" sz="600" kern="1200"/>
+            <a:t> </a:t>
+          </a:r>
+          <a:r>
+            <a:rPr lang="en-US" altLang="zh-CN" sz="600" kern="1200"/>
+            <a:t>date</a:t>
+          </a:r>
+          <a:r>
+            <a:rPr lang="zh-CN" altLang="en-US" sz="600" kern="1200"/>
+            <a:t> </a:t>
+          </a:r>
+          <a:r>
+            <a:rPr lang="en-US" altLang="zh-CN" sz="600" kern="1200"/>
+            <a:t>and</a:t>
+          </a:r>
+          <a:r>
+            <a:rPr lang="zh-CN" altLang="en-US" sz="600" kern="1200"/>
+            <a:t> </a:t>
+          </a:r>
+          <a:r>
+            <a:rPr lang="en-US" altLang="zh-CN" sz="600" kern="1200"/>
+            <a:t>end</a:t>
+          </a:r>
+          <a:r>
+            <a:rPr lang="zh-CN" altLang="en-US" sz="600" kern="1200"/>
+            <a:t> </a:t>
+          </a:r>
+          <a:r>
+            <a:rPr lang="en-US" altLang="zh-CN" sz="600" kern="1200"/>
+            <a:t>date</a:t>
+          </a:r>
+        </a:p>
+        <a:p>
+          <a:pPr marL="0" lvl="0" indent="0" algn="ctr" defTabSz="266700">
+            <a:lnSpc>
+              <a:spcPct val="90000"/>
+            </a:lnSpc>
+            <a:spcBef>
+              <a:spcPct val="0"/>
+            </a:spcBef>
+            <a:spcAft>
+              <a:spcPct val="35000"/>
+            </a:spcAft>
+            <a:buNone/>
+          </a:pPr>
+          <a:r>
+            <a:rPr lang="zh-CN" altLang="en-US" sz="600" kern="1200"/>
+            <a:t>*</a:t>
+          </a:r>
+          <a:r>
+            <a:rPr lang="en-US" altLang="zh-CN" sz="600" kern="1200"/>
+            <a:t>record1</a:t>
+          </a:r>
+          <a:r>
+            <a:rPr lang="zh-CN" altLang="en-US" sz="600" kern="1200"/>
+            <a:t> </a:t>
+          </a:r>
+          <a:r>
+            <a:rPr lang="en-US" altLang="zh-CN" sz="600" kern="1200"/>
+            <a:t>contains</a:t>
+          </a:r>
+          <a:r>
+            <a:rPr lang="zh-CN" altLang="en-US" sz="600" kern="1200"/>
+            <a:t> </a:t>
+          </a:r>
+          <a:r>
+            <a:rPr lang="en-US" altLang="zh-CN" sz="600" kern="1200"/>
+            <a:t>balance</a:t>
+          </a:r>
+          <a:r>
+            <a:rPr lang="zh-CN" altLang="en-US" sz="600" kern="1200"/>
+            <a:t> </a:t>
+          </a:r>
+          <a:r>
+            <a:rPr lang="en-US" altLang="zh-CN" sz="600" kern="1200"/>
+            <a:t>and</a:t>
+          </a:r>
+          <a:r>
+            <a:rPr lang="zh-CN" altLang="en-US" sz="600" kern="1200"/>
+            <a:t> </a:t>
+          </a:r>
+          <a:r>
+            <a:rPr lang="en-US" altLang="zh-CN" sz="600" kern="1200"/>
+            <a:t>allowance</a:t>
+          </a:r>
+        </a:p>
+        <a:p>
+          <a:pPr marL="0" lvl="0" indent="0" algn="ctr" defTabSz="266700">
+            <a:lnSpc>
+              <a:spcPct val="90000"/>
+            </a:lnSpc>
+            <a:spcBef>
+              <a:spcPct val="0"/>
+            </a:spcBef>
+            <a:spcAft>
+              <a:spcPct val="35000"/>
+            </a:spcAft>
+            <a:buNone/>
+          </a:pPr>
+          <a:endParaRPr lang="en-US" altLang="zh-CN" sz="600" kern="1200"/>
+        </a:p>
+        <a:p>
+          <a:pPr marL="0" lvl="0" indent="0" algn="ctr" defTabSz="266700">
+            <a:lnSpc>
+              <a:spcPct val="90000"/>
+            </a:lnSpc>
+            <a:spcBef>
+              <a:spcPct val="0"/>
+            </a:spcBef>
+            <a:spcAft>
+              <a:spcPct val="35000"/>
+            </a:spcAft>
+            <a:buNone/>
+          </a:pPr>
+          <a:endParaRPr lang="en-US" altLang="zh-CN" sz="600" kern="1200"/>
         </a:p>
       </dsp:txBody>
       <dsp:txXfrm>
-        <a:off x="3883142" y="5377292"/>
-        <a:ext cx="1462610" cy="2608067"/>
+        <a:off x="2430013" y="1909012"/>
+        <a:ext cx="1503195" cy="4100226"/>
       </dsp:txXfrm>
     </dsp:sp>
-    <dsp:sp modelId="{C994617E-D512-714E-9B5C-4FF12B3A54FA}">
+    <dsp:sp modelId="{9931B432-E536-6743-92C1-B80C6C9B019E}">
       <dsp:nvSpPr>
         <dsp:cNvPr id="0" name=""/>
         <dsp:cNvSpPr/>
       </dsp:nvSpPr>
       <dsp:spPr>
         <a:xfrm>
-          <a:off x="2599336" y="6063323"/>
-          <a:ext cx="1304223" cy="446828"/>
+          <a:off x="1101771" y="1611444"/>
+          <a:ext cx="1423381" cy="640628"/>
         </a:xfrm>
         <a:prstGeom prst="rect">
           <a:avLst/>
@@ -5120,627 +5925,6 @@
             <a:buChar char="•"/>
           </a:pPr>
           <a:r>
-            <a:rPr lang="en-US" sz="1200" kern="1200"/>
-            <a:t>K</a:t>
-          </a:r>
-          <a:r>
-            <a:rPr lang="en-US" altLang="zh-CN" sz="1200" kern="1200"/>
-            <a:t>T</a:t>
-          </a:r>
-          <a:r>
-            <a:rPr lang="en-US" sz="1200" kern="1200"/>
-            <a:t>_token</a:t>
-          </a:r>
-        </a:p>
-      </dsp:txBody>
-      <dsp:txXfrm>
-        <a:off x="2599336" y="6063323"/>
-        <a:ext cx="1304223" cy="446828"/>
-      </dsp:txXfrm>
-    </dsp:sp>
-    <dsp:sp modelId="{B3089523-DF16-0B44-9CCD-058D5FD0CF73}">
-      <dsp:nvSpPr>
-        <dsp:cNvPr id="0" name=""/>
-        <dsp:cNvSpPr/>
-      </dsp:nvSpPr>
-      <dsp:spPr>
-        <a:xfrm>
-          <a:off x="1493020" y="1454307"/>
-          <a:ext cx="1837892" cy="4438984"/>
-        </a:xfrm>
-        <a:prstGeom prst="roundRect">
-          <a:avLst>
-            <a:gd name="adj" fmla="val 16670"/>
-          </a:avLst>
-        </a:prstGeom>
-        <a:solidFill>
-          <a:schemeClr val="accent1">
-            <a:hueOff val="0"/>
-            <a:satOff val="0"/>
-            <a:lumOff val="0"/>
-            <a:alphaOff val="0"/>
-          </a:schemeClr>
-        </a:solidFill>
-        <a:ln w="12700" cap="flat" cmpd="sng" algn="ctr">
-          <a:solidFill>
-            <a:schemeClr val="lt1">
-              <a:hueOff val="0"/>
-              <a:satOff val="0"/>
-              <a:lumOff val="0"/>
-              <a:alphaOff val="0"/>
-            </a:schemeClr>
-          </a:solidFill>
-          <a:prstDash val="solid"/>
-          <a:miter lim="800000"/>
-        </a:ln>
-        <a:effectLst/>
-      </dsp:spPr>
-      <dsp:style>
-        <a:lnRef idx="2">
-          <a:scrgbClr r="0" g="0" b="0"/>
-        </a:lnRef>
-        <a:fillRef idx="1">
-          <a:scrgbClr r="0" g="0" b="0"/>
-        </a:fillRef>
-        <a:effectRef idx="0">
-          <a:scrgbClr r="0" g="0" b="0"/>
-        </a:effectRef>
-        <a:fontRef idx="minor">
-          <a:schemeClr val="lt1"/>
-        </a:fontRef>
-      </dsp:style>
-      <dsp:txBody>
-        <a:bodyPr spcFirstLastPara="0" vert="horz" wrap="square" lIns="26670" tIns="26670" rIns="26670" bIns="26670" numCol="1" spcCol="1270" anchor="ctr" anchorCtr="0">
-          <a:noAutofit/>
-        </a:bodyPr>
-        <a:lstStyle/>
-        <a:p>
-          <a:pPr marL="0" lvl="0" indent="0" algn="ctr" defTabSz="311150">
-            <a:lnSpc>
-              <a:spcPct val="90000"/>
-            </a:lnSpc>
-            <a:spcBef>
-              <a:spcPct val="0"/>
-            </a:spcBef>
-            <a:spcAft>
-              <a:spcPct val="35000"/>
-            </a:spcAft>
-            <a:buNone/>
-          </a:pPr>
-          <a:r>
-            <a:rPr lang="en-US" altLang="zh-CN" sz="700" kern="1200"/>
-            <a:t>a.Storage:</a:t>
-          </a:r>
-          <a:r>
-            <a:rPr lang="zh-CN" altLang="en-US" sz="700" kern="1200"/>
-            <a:t> </a:t>
-          </a:r>
-          <a:endParaRPr lang="en-US" altLang="zh-CN" sz="700" kern="1200"/>
-        </a:p>
-        <a:p>
-          <a:pPr marL="0" lvl="0" indent="0" algn="ctr" defTabSz="311150">
-            <a:lnSpc>
-              <a:spcPct val="90000"/>
-            </a:lnSpc>
-            <a:spcBef>
-              <a:spcPct val="0"/>
-            </a:spcBef>
-            <a:spcAft>
-              <a:spcPct val="35000"/>
-            </a:spcAft>
-            <a:buNone/>
-          </a:pPr>
-          <a:r>
-            <a:rPr lang="en-US" altLang="zh-CN" sz="700" kern="1200"/>
-            <a:t>capital</a:t>
-          </a:r>
-          <a:r>
-            <a:rPr lang="zh-CN" altLang="en-US" sz="700" kern="1200"/>
-            <a:t> </a:t>
-          </a:r>
-          <a:r>
-            <a:rPr lang="en-US" altLang="zh-CN" sz="700" kern="1200"/>
-            <a:t>in</a:t>
-          </a:r>
-          <a:r>
-            <a:rPr lang="zh-CN" altLang="en-US" sz="700" kern="1200"/>
-            <a:t> </a:t>
-          </a:r>
-          <a:r>
-            <a:rPr lang="en-US" altLang="zh-CN" sz="700" kern="1200"/>
-            <a:t>place:</a:t>
-          </a:r>
-          <a:r>
-            <a:rPr lang="zh-CN" altLang="en-US" sz="700" kern="1200"/>
-            <a:t> </a:t>
-          </a:r>
-          <a:r>
-            <a:rPr lang="en-US" altLang="zh-CN" sz="700" kern="1200"/>
-            <a:t>nat;</a:t>
-          </a:r>
-        </a:p>
-        <a:p>
-          <a:pPr marL="0" lvl="0" indent="0" algn="ctr" defTabSz="311150">
-            <a:lnSpc>
-              <a:spcPct val="90000"/>
-            </a:lnSpc>
-            <a:spcBef>
-              <a:spcPct val="0"/>
-            </a:spcBef>
-            <a:spcAft>
-              <a:spcPct val="35000"/>
-            </a:spcAft>
-            <a:buNone/>
-          </a:pPr>
-          <a:r>
-            <a:rPr lang="en-US" altLang="zh-CN" sz="700" kern="1200"/>
-            <a:t>debt</a:t>
-          </a:r>
-          <a:r>
-            <a:rPr lang="zh-CN" altLang="en-US" sz="700" kern="1200"/>
-            <a:t> </a:t>
-          </a:r>
-          <a:r>
-            <a:rPr lang="en-US" altLang="zh-CN" sz="700" kern="1200"/>
-            <a:t>to</a:t>
-          </a:r>
-          <a:r>
-            <a:rPr lang="zh-CN" altLang="en-US" sz="700" kern="1200"/>
-            <a:t> </a:t>
-          </a:r>
-          <a:r>
-            <a:rPr lang="en-US" altLang="zh-CN" sz="700" kern="1200"/>
-            <a:t>pay:</a:t>
-          </a:r>
-          <a:r>
-            <a:rPr lang="zh-CN" altLang="en-US" sz="700" kern="1200"/>
-            <a:t> </a:t>
-          </a:r>
-          <a:r>
-            <a:rPr lang="en-US" altLang="zh-CN" sz="700" kern="1200"/>
-            <a:t>nat;</a:t>
-          </a:r>
-        </a:p>
-        <a:p>
-          <a:pPr marL="0" lvl="0" indent="0" algn="ctr" defTabSz="311150">
-            <a:lnSpc>
-              <a:spcPct val="90000"/>
-            </a:lnSpc>
-            <a:spcBef>
-              <a:spcPct val="0"/>
-            </a:spcBef>
-            <a:spcAft>
-              <a:spcPct val="35000"/>
-            </a:spcAft>
-            <a:buNone/>
-          </a:pPr>
-          <a:r>
-            <a:rPr lang="en-US" altLang="zh-CN" sz="700" kern="1200"/>
-            <a:t>interest</a:t>
-          </a:r>
-          <a:r>
-            <a:rPr lang="zh-CN" altLang="en-US" sz="700" kern="1200"/>
-            <a:t> </a:t>
-          </a:r>
-          <a:r>
-            <a:rPr lang="en-US" altLang="zh-CN" sz="700" kern="1200"/>
-            <a:t>rate:</a:t>
-          </a:r>
-          <a:r>
-            <a:rPr lang="zh-CN" altLang="en-US" sz="700" kern="1200"/>
-            <a:t> </a:t>
-          </a:r>
-          <a:r>
-            <a:rPr lang="en-US" altLang="zh-CN" sz="700" kern="1200"/>
-            <a:t>float</a:t>
-          </a:r>
-          <a:r>
-            <a:rPr lang="zh-CN" altLang="en-US" sz="700" kern="1200"/>
-            <a:t> </a:t>
-          </a:r>
-          <a:r>
-            <a:rPr lang="en-US" altLang="zh-CN" sz="700" kern="1200"/>
-            <a:t>(in</a:t>
-          </a:r>
-          <a:r>
-            <a:rPr lang="zh-CN" altLang="en-US" sz="700" kern="1200"/>
-            <a:t> </a:t>
-          </a:r>
-          <a:r>
-            <a:rPr lang="en-US" altLang="zh-CN" sz="700" kern="1200"/>
-            <a:t>ligo</a:t>
-          </a:r>
-          <a:r>
-            <a:rPr lang="zh-CN" altLang="en-US" sz="700" kern="1200"/>
-            <a:t> </a:t>
-          </a:r>
-          <a:r>
-            <a:rPr lang="en-US" altLang="zh-CN" sz="700" kern="1200"/>
-            <a:t>it's</a:t>
-          </a:r>
-          <a:r>
-            <a:rPr lang="zh-CN" altLang="en-US" sz="700" kern="1200"/>
-            <a:t> </a:t>
-          </a:r>
-          <a:r>
-            <a:rPr lang="en-US" altLang="zh-CN" sz="700" kern="1200"/>
-            <a:t>tez)</a:t>
-          </a:r>
-        </a:p>
-        <a:p>
-          <a:pPr marL="0" lvl="0" indent="0" algn="ctr" defTabSz="311150">
-            <a:lnSpc>
-              <a:spcPct val="90000"/>
-            </a:lnSpc>
-            <a:spcBef>
-              <a:spcPct val="0"/>
-            </a:spcBef>
-            <a:spcAft>
-              <a:spcPct val="35000"/>
-            </a:spcAft>
-            <a:buNone/>
-          </a:pPr>
-          <a:r>
-            <a:rPr lang="en-US" altLang="zh-CN" sz="700" kern="1200"/>
-            <a:t>credit</a:t>
-          </a:r>
-          <a:r>
-            <a:rPr lang="zh-CN" altLang="en-US" sz="700" kern="1200"/>
-            <a:t> </a:t>
-          </a:r>
-          <a:r>
-            <a:rPr lang="en-US" altLang="zh-CN" sz="700" kern="1200"/>
-            <a:t>info:</a:t>
-          </a:r>
-          <a:r>
-            <a:rPr lang="zh-CN" altLang="en-US" sz="700" kern="1200"/>
-            <a:t> </a:t>
-          </a:r>
-          <a:r>
-            <a:rPr lang="en-US" altLang="zh-CN" sz="700" kern="1200"/>
-            <a:t>map(address,</a:t>
-          </a:r>
-          <a:r>
-            <a:rPr lang="zh-CN" altLang="en-US" sz="700" kern="1200"/>
-            <a:t> *</a:t>
-          </a:r>
-          <a:r>
-            <a:rPr lang="en-US" altLang="zh-CN" sz="700" kern="1200"/>
-            <a:t>record)</a:t>
-          </a:r>
-        </a:p>
-        <a:p>
-          <a:pPr marL="0" lvl="0" indent="0" algn="ctr" defTabSz="311150">
-            <a:lnSpc>
-              <a:spcPct val="90000"/>
-            </a:lnSpc>
-            <a:spcBef>
-              <a:spcPct val="0"/>
-            </a:spcBef>
-            <a:spcAft>
-              <a:spcPct val="35000"/>
-            </a:spcAft>
-            <a:buNone/>
-          </a:pPr>
-          <a:r>
-            <a:rPr lang="en-US" altLang="zh-CN" sz="700" kern="1200"/>
-            <a:t>b.</a:t>
-          </a:r>
-          <a:r>
-            <a:rPr lang="zh-CN" altLang="en-US" sz="700" kern="1200"/>
-            <a:t> </a:t>
-          </a:r>
-          <a:r>
-            <a:rPr lang="en-US" altLang="zh-CN" sz="700" kern="1200"/>
-            <a:t>entry</a:t>
-          </a:r>
-          <a:r>
-            <a:rPr lang="zh-CN" altLang="en-US" sz="700" kern="1200"/>
-            <a:t> </a:t>
-          </a:r>
-          <a:r>
-            <a:rPr lang="en-US" altLang="zh-CN" sz="700" kern="1200"/>
-            <a:t>point:</a:t>
-          </a:r>
-        </a:p>
-        <a:p>
-          <a:pPr marL="0" lvl="0" indent="0" algn="ctr" defTabSz="311150">
-            <a:lnSpc>
-              <a:spcPct val="90000"/>
-            </a:lnSpc>
-            <a:spcBef>
-              <a:spcPct val="0"/>
-            </a:spcBef>
-            <a:spcAft>
-              <a:spcPct val="35000"/>
-            </a:spcAft>
-            <a:buNone/>
-          </a:pPr>
-          <a:r>
-            <a:rPr lang="en-US" altLang="zh-CN" sz="700" kern="1200"/>
-            <a:t>addCreditor(address,</a:t>
-          </a:r>
-          <a:r>
-            <a:rPr lang="zh-CN" altLang="en-US" sz="700" kern="1200"/>
-            <a:t> </a:t>
-          </a:r>
-          <a:r>
-            <a:rPr lang="en-US" altLang="zh-CN" sz="700" kern="1200"/>
-            <a:t>nat,int,tez)</a:t>
-          </a:r>
-        </a:p>
-        <a:p>
-          <a:pPr marL="0" lvl="0" indent="0" algn="ctr" defTabSz="311150">
-            <a:lnSpc>
-              <a:spcPct val="90000"/>
-            </a:lnSpc>
-            <a:spcBef>
-              <a:spcPct val="0"/>
-            </a:spcBef>
-            <a:spcAft>
-              <a:spcPct val="35000"/>
-            </a:spcAft>
-            <a:buNone/>
-          </a:pPr>
-          <a:r>
-            <a:rPr lang="en-US" altLang="zh-CN" sz="700" kern="1200"/>
-            <a:t>modifyOwnership(</a:t>
-          </a:r>
-          <a:r>
-            <a:rPr lang="en-US" sz="700" b="0" kern="1200"/>
-            <a:t>address </a:t>
-          </a:r>
-          <a:r>
-            <a:rPr lang="en-US" altLang="zh-CN" sz="700" b="0" kern="1200"/>
-            <a:t>,</a:t>
-          </a:r>
-          <a:r>
-            <a:rPr lang="en-US" sz="700" b="0" kern="1200"/>
-            <a:t>timestamp </a:t>
-          </a:r>
-          <a:r>
-            <a:rPr lang="en-US" altLang="zh-CN" sz="700" b="0" kern="1200"/>
-            <a:t>,</a:t>
-          </a:r>
-          <a:r>
-            <a:rPr lang="en-US" sz="700" b="0" kern="1200"/>
-            <a:t>tez</a:t>
-          </a:r>
-          <a:r>
-            <a:rPr lang="en-US" altLang="zh-CN" sz="700" kern="1200"/>
-            <a:t>)</a:t>
-          </a:r>
-        </a:p>
-        <a:p>
-          <a:pPr marL="0" lvl="0" indent="0" algn="ctr" defTabSz="311150">
-            <a:lnSpc>
-              <a:spcPct val="90000"/>
-            </a:lnSpc>
-            <a:spcBef>
-              <a:spcPct val="0"/>
-            </a:spcBef>
-            <a:spcAft>
-              <a:spcPct val="35000"/>
-            </a:spcAft>
-            <a:buNone/>
-          </a:pPr>
-          <a:r>
-            <a:rPr lang="en-US" altLang="zh-CN" sz="700" kern="1200"/>
-            <a:t>checkPoint()</a:t>
-          </a:r>
-        </a:p>
-        <a:p>
-          <a:pPr marL="0" lvl="0" indent="0" algn="ctr" defTabSz="311150">
-            <a:lnSpc>
-              <a:spcPct val="90000"/>
-            </a:lnSpc>
-            <a:spcBef>
-              <a:spcPct val="0"/>
-            </a:spcBef>
-            <a:spcAft>
-              <a:spcPct val="35000"/>
-            </a:spcAft>
-            <a:buNone/>
-          </a:pPr>
-          <a:r>
-            <a:rPr lang="en-US" altLang="zh-CN" sz="700" kern="1200"/>
-            <a:t>_removeCreditor(timestamp)</a:t>
-          </a:r>
-        </a:p>
-        <a:p>
-          <a:pPr marL="0" lvl="0" indent="0" algn="ctr" defTabSz="311150">
-            <a:lnSpc>
-              <a:spcPct val="90000"/>
-            </a:lnSpc>
-            <a:spcBef>
-              <a:spcPct val="0"/>
-            </a:spcBef>
-            <a:spcAft>
-              <a:spcPct val="35000"/>
-            </a:spcAft>
-            <a:buNone/>
-          </a:pPr>
-          <a:r>
-            <a:rPr lang="en-US" altLang="zh-CN" sz="700" kern="1200"/>
-            <a:t>_proxyTokenTransfer(Kt_token</a:t>
-          </a:r>
-          <a:r>
-            <a:rPr lang="zh-CN" altLang="en-US" sz="700" kern="1200"/>
-            <a:t> </a:t>
-          </a:r>
-          <a:r>
-            <a:rPr lang="en-US" altLang="zh-CN" sz="700" kern="1200"/>
-            <a:t>entry</a:t>
-          </a:r>
-          <a:r>
-            <a:rPr lang="zh-CN" altLang="en-US" sz="700" kern="1200"/>
-            <a:t> </a:t>
-          </a:r>
-          <a:r>
-            <a:rPr lang="en-US" altLang="zh-CN" sz="700" kern="1200"/>
-            <a:t>point)</a:t>
-          </a:r>
-        </a:p>
-        <a:p>
-          <a:pPr marL="0" lvl="0" indent="0" algn="ctr" defTabSz="311150">
-            <a:lnSpc>
-              <a:spcPct val="90000"/>
-            </a:lnSpc>
-            <a:spcBef>
-              <a:spcPct val="0"/>
-            </a:spcBef>
-            <a:spcAft>
-              <a:spcPct val="35000"/>
-            </a:spcAft>
-            <a:buNone/>
-          </a:pPr>
-          <a:r>
-            <a:rPr lang="en-US" altLang="zh-CN" sz="700" kern="1200"/>
-            <a:t>checkPoint()</a:t>
-          </a:r>
-        </a:p>
-        <a:p>
-          <a:pPr marL="0" lvl="0" indent="0" algn="ctr" defTabSz="311150">
-            <a:lnSpc>
-              <a:spcPct val="90000"/>
-            </a:lnSpc>
-            <a:spcBef>
-              <a:spcPct val="0"/>
-            </a:spcBef>
-            <a:spcAft>
-              <a:spcPct val="35000"/>
-            </a:spcAft>
-            <a:buNone/>
-          </a:pPr>
-          <a:r>
-            <a:rPr lang="zh-CN" altLang="en-US" sz="700" kern="1200"/>
-            <a:t>*</a:t>
-          </a:r>
-          <a:r>
-            <a:rPr lang="en-US" altLang="zh-CN" sz="700" kern="1200"/>
-            <a:t>record</a:t>
-          </a:r>
-          <a:r>
-            <a:rPr lang="zh-CN" altLang="en-US" sz="700" kern="1200"/>
-            <a:t> </a:t>
-          </a:r>
-          <a:r>
-            <a:rPr lang="en-US" altLang="zh-CN" sz="700" kern="1200"/>
-            <a:t>contains</a:t>
-          </a:r>
-          <a:r>
-            <a:rPr lang="zh-CN" altLang="en-US" sz="700" kern="1200"/>
-            <a:t>  </a:t>
-          </a:r>
-          <a:r>
-            <a:rPr lang="en-US" altLang="zh-CN" sz="700" kern="1200"/>
-            <a:t>lending</a:t>
-          </a:r>
-          <a:r>
-            <a:rPr lang="zh-CN" altLang="en-US" sz="700" kern="1200"/>
-            <a:t> </a:t>
-          </a:r>
-          <a:r>
-            <a:rPr lang="en-US" altLang="zh-CN" sz="700" kern="1200"/>
-            <a:t>amount,</a:t>
-          </a:r>
-          <a:r>
-            <a:rPr lang="zh-CN" altLang="en-US" sz="700" kern="1200"/>
-            <a:t> </a:t>
-          </a:r>
-          <a:r>
-            <a:rPr lang="en-US" altLang="zh-CN" sz="700" kern="1200"/>
-            <a:t>start</a:t>
-          </a:r>
-          <a:r>
-            <a:rPr lang="zh-CN" altLang="en-US" sz="700" kern="1200"/>
-            <a:t> </a:t>
-          </a:r>
-          <a:r>
-            <a:rPr lang="en-US" altLang="zh-CN" sz="700" kern="1200"/>
-            <a:t>date</a:t>
-          </a:r>
-          <a:r>
-            <a:rPr lang="zh-CN" altLang="en-US" sz="700" kern="1200"/>
-            <a:t> </a:t>
-          </a:r>
-          <a:r>
-            <a:rPr lang="en-US" altLang="zh-CN" sz="700" kern="1200"/>
-            <a:t>and</a:t>
-          </a:r>
-          <a:r>
-            <a:rPr lang="zh-CN" altLang="en-US" sz="700" kern="1200"/>
-            <a:t> </a:t>
-          </a:r>
-          <a:r>
-            <a:rPr lang="en-US" altLang="zh-CN" sz="700" kern="1200"/>
-            <a:t>end</a:t>
-          </a:r>
-          <a:r>
-            <a:rPr lang="zh-CN" altLang="en-US" sz="700" kern="1200"/>
-            <a:t> </a:t>
-          </a:r>
-          <a:r>
-            <a:rPr lang="en-US" altLang="zh-CN" sz="700" kern="1200"/>
-            <a:t>date</a:t>
-          </a:r>
-        </a:p>
-      </dsp:txBody>
-      <dsp:txXfrm>
-        <a:off x="1582755" y="1544042"/>
-        <a:ext cx="1658422" cy="4259514"/>
-      </dsp:txXfrm>
-    </dsp:sp>
-    <dsp:sp modelId="{9931B432-E536-6743-92C1-B80C6C9B019E}">
-      <dsp:nvSpPr>
-        <dsp:cNvPr id="0" name=""/>
-        <dsp:cNvSpPr/>
-      </dsp:nvSpPr>
-      <dsp:spPr>
-        <a:xfrm>
-          <a:off x="1110730" y="1060156"/>
-          <a:ext cx="1008324" cy="453821"/>
-        </a:xfrm>
-        <a:prstGeom prst="rect">
-          <a:avLst/>
-        </a:prstGeom>
-        <a:noFill/>
-        <a:ln>
-          <a:noFill/>
-        </a:ln>
-        <a:effectLst/>
-      </dsp:spPr>
-      <dsp:style>
-        <a:lnRef idx="0">
-          <a:scrgbClr r="0" g="0" b="0"/>
-        </a:lnRef>
-        <a:fillRef idx="0">
-          <a:scrgbClr r="0" g="0" b="0"/>
-        </a:fillRef>
-        <a:effectRef idx="0">
-          <a:scrgbClr r="0" g="0" b="0"/>
-        </a:effectRef>
-        <a:fontRef idx="minor"/>
-      </dsp:style>
-      <dsp:txBody>
-        <a:bodyPr spcFirstLastPara="0" vert="horz" wrap="square" lIns="45720" tIns="45720" rIns="45720" bIns="45720" numCol="1" spcCol="1270" anchor="ctr" anchorCtr="0">
-          <a:noAutofit/>
-        </a:bodyPr>
-        <a:lstStyle/>
-        <a:p>
-          <a:pPr marL="114300" lvl="1" indent="-114300" algn="l" defTabSz="533400">
-            <a:lnSpc>
-              <a:spcPct val="90000"/>
-            </a:lnSpc>
-            <a:spcBef>
-              <a:spcPct val="0"/>
-            </a:spcBef>
-            <a:spcAft>
-              <a:spcPct val="15000"/>
-            </a:spcAft>
-            <a:buChar char="•"/>
-          </a:pPr>
-          <a:r>
             <a:rPr lang="en-US" altLang="zh-CN" sz="1200" kern="1200"/>
             <a:t>KT_ledger</a:t>
           </a:r>
@@ -5748,8 +5932,8 @@
         </a:p>
       </dsp:txBody>
       <dsp:txXfrm>
-        <a:off x="1110730" y="1060156"/>
-        <a:ext cx="1008324" cy="453821"/>
+        <a:off x="1101771" y="1611444"/>
+        <a:ext cx="1423381" cy="640628"/>
       </dsp:txXfrm>
     </dsp:sp>
   </dsp:spTree>

</xml_diff>